<commit_message>
Añadido la estructura de la memoria
</commit_message>
<xml_diff>
--- a/Memoria/Memoria.docx
+++ b/Memoria/Memoria.docx
@@ -978,6 +978,680 @@
     </w:p>
     <w:p>
       <w:pPr>
+        <w:pStyle w:val="Ttulo2"/>
+        <w:rPr>
+          <w:rFonts w:asciiTheme="minorHAnsi" w:hAnsiTheme="minorHAnsi" w:cstheme="minorHAnsi"/>
+          <w:color w:val="000000" w:themeColor="text1"/>
+        </w:rPr>
+      </w:pPr>
+      <w:r>
+        <w:rPr>
+          <w:rFonts w:asciiTheme="minorHAnsi" w:hAnsiTheme="minorHAnsi" w:cstheme="minorHAnsi"/>
+          <w:color w:val="000000" w:themeColor="text1"/>
+        </w:rPr>
+        <w:lastRenderedPageBreak/>
+        <w:t>1.</w:t>
+      </w:r>
+      <w:r>
+        <w:rPr>
+          <w:rFonts w:asciiTheme="minorHAnsi" w:hAnsiTheme="minorHAnsi" w:cstheme="minorHAnsi"/>
+          <w:color w:val="000000" w:themeColor="text1"/>
+        </w:rPr>
+        <w:t>2</w:t>
+      </w:r>
+      <w:r>
+        <w:rPr>
+          <w:rFonts w:asciiTheme="minorHAnsi" w:hAnsiTheme="minorHAnsi" w:cstheme="minorHAnsi"/>
+          <w:color w:val="000000" w:themeColor="text1"/>
+        </w:rPr>
+        <w:t xml:space="preserve">. </w:t>
+      </w:r>
+      <w:r>
+        <w:rPr>
+          <w:rFonts w:asciiTheme="minorHAnsi" w:hAnsiTheme="minorHAnsi" w:cstheme="minorHAnsi"/>
+          <w:color w:val="000000" w:themeColor="text1"/>
+        </w:rPr>
+        <w:t>Estructura de la memoria</w:t>
+      </w:r>
+    </w:p>
+    <w:p>
+      <w:pPr>
+        <w:rPr>
+          <w:rFonts w:cstheme="minorHAnsi"/>
+          <w:sz w:val="22"/>
+          <w:lang w:val="es-ES"/>
+        </w:rPr>
+      </w:pPr>
+    </w:p>
+    <w:p>
+      <w:pPr>
+        <w:pStyle w:val="Prrafodelista"/>
+        <w:numPr>
+          <w:ilvl w:val="0"/>
+          <w:numId w:val="3"/>
+        </w:numPr>
+        <w:spacing w:after="120"/>
+        <w:rPr>
+          <w:b/>
+          <w:sz w:val="22"/>
+        </w:rPr>
+      </w:pPr>
+      <w:r>
+        <w:rPr>
+          <w:b/>
+          <w:sz w:val="22"/>
+        </w:rPr>
+        <w:t>Introducción</w:t>
+      </w:r>
+    </w:p>
+    <w:p>
+      <w:pPr>
+        <w:spacing w:after="120"/>
+        <w:ind w:left="708"/>
+        <w:rPr>
+          <w:sz w:val="22"/>
+        </w:rPr>
+      </w:pPr>
+      <w:r>
+        <w:rPr>
+          <w:sz w:val="22"/>
+        </w:rPr>
+        <w:t>Se explica el contexto actual de la situación del uso de la informática como herramienta de trabajo y cómo el uso de estas herramientas se ha convertido en imprescindibles contextualizando la situación actual. Se explicará también el ámbito de la aplicación.</w:t>
+      </w:r>
+    </w:p>
+    <w:p>
+      <w:pPr>
+        <w:pStyle w:val="Prrafodelista"/>
+        <w:numPr>
+          <w:ilvl w:val="0"/>
+          <w:numId w:val="3"/>
+        </w:numPr>
+        <w:spacing w:after="120"/>
+        <w:rPr>
+          <w:b/>
+          <w:sz w:val="22"/>
+        </w:rPr>
+      </w:pPr>
+      <w:r>
+        <w:rPr>
+          <w:b/>
+          <w:sz w:val="22"/>
+        </w:rPr>
+        <w:t>Motivación</w:t>
+      </w:r>
+    </w:p>
+    <w:p>
+      <w:pPr>
+        <w:spacing w:after="120"/>
+        <w:ind w:left="708"/>
+        <w:rPr>
+          <w:sz w:val="22"/>
+        </w:rPr>
+      </w:pPr>
+      <w:r>
+        <w:rPr>
+          <w:sz w:val="22"/>
+        </w:rPr>
+        <w:t>Contará cual es el motivo y el porqué de la decisión de llevar a cabo el desarrollo de la herramienta. Qué beneficios aporta respecto de no utilizarla y cuales son sus aportaciones a los profesionales que la utilicen.</w:t>
+      </w:r>
+    </w:p>
+    <w:p>
+      <w:pPr>
+        <w:pStyle w:val="Prrafodelista"/>
+        <w:numPr>
+          <w:ilvl w:val="0"/>
+          <w:numId w:val="3"/>
+        </w:numPr>
+        <w:spacing w:after="120"/>
+        <w:rPr>
+          <w:b/>
+          <w:sz w:val="22"/>
+        </w:rPr>
+      </w:pPr>
+      <w:r>
+        <w:rPr>
+          <w:b/>
+          <w:sz w:val="22"/>
+        </w:rPr>
+        <w:t>Estado del arte</w:t>
+      </w:r>
+    </w:p>
+    <w:p>
+      <w:pPr>
+        <w:spacing w:after="120"/>
+        <w:ind w:left="708"/>
+        <w:rPr>
+          <w:sz w:val="22"/>
+        </w:rPr>
+      </w:pPr>
+      <w:r>
+        <w:rPr>
+          <w:sz w:val="22"/>
+        </w:rPr>
+        <w:t>Contiene una visión global de diferentes aplicaciones, funcionalidades y beneficios de aplicaciones similares a la aquí descrita, presentes en el mercado y disponibles a cualquiera que desde este momento quieran utilizarlas.</w:t>
+      </w:r>
+    </w:p>
+    <w:p>
+      <w:pPr>
+        <w:pStyle w:val="Prrafodelista"/>
+        <w:numPr>
+          <w:ilvl w:val="0"/>
+          <w:numId w:val="3"/>
+        </w:numPr>
+        <w:spacing w:after="120"/>
+        <w:rPr>
+          <w:b/>
+          <w:sz w:val="22"/>
+        </w:rPr>
+      </w:pPr>
+      <w:r>
+        <w:rPr>
+          <w:b/>
+          <w:sz w:val="22"/>
+        </w:rPr>
+        <w:t>Tecnología empleada</w:t>
+      </w:r>
+    </w:p>
+    <w:p>
+      <w:pPr>
+        <w:spacing w:after="120"/>
+        <w:ind w:left="708"/>
+        <w:rPr>
+          <w:sz w:val="22"/>
+        </w:rPr>
+      </w:pPr>
+      <w:r>
+        <w:rPr>
+          <w:sz w:val="22"/>
+        </w:rPr>
+        <w:t xml:space="preserve">Detalla </w:t>
+      </w:r>
+      <w:r>
+        <w:rPr>
+          <w:sz w:val="22"/>
+        </w:rPr>
+        <w:t>cuáles son las herramientas empleadas para la construcción, el diseño y la implementación de la aplicación, así como la plataforma sobra la cual se ha construido y lenguajes de programación utilizados.</w:t>
+      </w:r>
+    </w:p>
+    <w:p>
+      <w:pPr>
+        <w:pStyle w:val="Prrafodelista"/>
+        <w:numPr>
+          <w:ilvl w:val="0"/>
+          <w:numId w:val="3"/>
+        </w:numPr>
+        <w:spacing w:after="120"/>
+        <w:rPr>
+          <w:b/>
+          <w:sz w:val="22"/>
+        </w:rPr>
+      </w:pPr>
+      <w:r>
+        <w:rPr>
+          <w:b/>
+          <w:sz w:val="22"/>
+        </w:rPr>
+        <w:t>Casos de uso</w:t>
+      </w:r>
+    </w:p>
+    <w:p>
+      <w:pPr>
+        <w:spacing w:after="120"/>
+        <w:ind w:left="708"/>
+        <w:rPr>
+          <w:sz w:val="22"/>
+        </w:rPr>
+      </w:pPr>
+      <w:r>
+        <w:rPr>
+          <w:sz w:val="22"/>
+        </w:rPr>
+        <w:t>Muestra todas las funcionalidades que se han implementado en la aplicación. En este apartado muestra detalles técnicos de cada funcionalidad como los datos de entrada, salida y secuencias de funcionamiento.</w:t>
+      </w:r>
+    </w:p>
+    <w:p>
+      <w:pPr>
+        <w:pStyle w:val="Prrafodelista"/>
+        <w:numPr>
+          <w:ilvl w:val="0"/>
+          <w:numId w:val="3"/>
+        </w:numPr>
+        <w:spacing w:after="120"/>
+        <w:rPr>
+          <w:b/>
+          <w:sz w:val="22"/>
+        </w:rPr>
+      </w:pPr>
+      <w:r>
+        <w:rPr>
+          <w:b/>
+          <w:sz w:val="22"/>
+        </w:rPr>
+        <w:t>Modelo de datos</w:t>
+      </w:r>
+    </w:p>
+    <w:p>
+      <w:pPr>
+        <w:spacing w:after="120"/>
+        <w:ind w:left="708"/>
+        <w:rPr>
+          <w:sz w:val="22"/>
+        </w:rPr>
+      </w:pPr>
+      <w:r>
+        <w:rPr>
+          <w:sz w:val="22"/>
+        </w:rPr>
+        <w:t>Explica detalladamente la estructura de la base de datos y la dependencia de los datos en las diferentes tablas creadas, su funcionalidad y significado de cada uno.</w:t>
+      </w:r>
+    </w:p>
+    <w:p>
+      <w:pPr>
+        <w:pStyle w:val="Prrafodelista"/>
+        <w:numPr>
+          <w:ilvl w:val="0"/>
+          <w:numId w:val="3"/>
+        </w:numPr>
+        <w:spacing w:after="120"/>
+        <w:rPr>
+          <w:b/>
+          <w:sz w:val="22"/>
+        </w:rPr>
+      </w:pPr>
+      <w:r>
+        <w:rPr>
+          <w:b/>
+          <w:sz w:val="22"/>
+        </w:rPr>
+        <w:t>Arquitectura</w:t>
+      </w:r>
+    </w:p>
+    <w:p>
+      <w:pPr>
+        <w:spacing w:after="120"/>
+        <w:ind w:left="708"/>
+        <w:rPr>
+          <w:sz w:val="22"/>
+        </w:rPr>
+      </w:pPr>
+      <w:r>
+        <w:rPr>
+          <w:sz w:val="22"/>
+        </w:rPr>
+        <w:t>Este apartado contiene los detalles de la implementación, modelos y patrones utilizados y de que manera se adaptan a la aplicación.</w:t>
+      </w:r>
+    </w:p>
+    <w:p>
+      <w:pPr>
+        <w:pStyle w:val="Prrafodelista"/>
+        <w:numPr>
+          <w:ilvl w:val="0"/>
+          <w:numId w:val="3"/>
+        </w:numPr>
+        <w:spacing w:after="120"/>
+        <w:rPr>
+          <w:b/>
+          <w:sz w:val="22"/>
+        </w:rPr>
+      </w:pPr>
+      <w:r>
+        <w:rPr>
+          <w:b/>
+          <w:sz w:val="22"/>
+        </w:rPr>
+        <w:t>Diseño de la aplicación</w:t>
+      </w:r>
+    </w:p>
+    <w:p>
+      <w:pPr>
+        <w:spacing w:after="120"/>
+        <w:ind w:left="708"/>
+        <w:rPr>
+          <w:sz w:val="22"/>
+        </w:rPr>
+      </w:pPr>
+      <w:r>
+        <w:rPr>
+          <w:sz w:val="22"/>
+        </w:rPr>
+        <w:t>Contiene la explicación de cada funcionalidad detallando partes del código junto a su explicación.</w:t>
+      </w:r>
+    </w:p>
+    <w:p>
+      <w:pPr>
+        <w:pStyle w:val="Prrafodelista"/>
+        <w:numPr>
+          <w:ilvl w:val="0"/>
+          <w:numId w:val="3"/>
+        </w:numPr>
+        <w:spacing w:after="120"/>
+        <w:rPr>
+          <w:b/>
+          <w:sz w:val="22"/>
+        </w:rPr>
+      </w:pPr>
+      <w:r>
+        <w:rPr>
+          <w:b/>
+          <w:sz w:val="22"/>
+        </w:rPr>
+        <w:t>Evaluación</w:t>
+      </w:r>
+    </w:p>
+    <w:p>
+      <w:pPr>
+        <w:spacing w:after="120"/>
+        <w:ind w:left="708"/>
+        <w:rPr>
+          <w:sz w:val="22"/>
+        </w:rPr>
+      </w:pPr>
+      <w:r>
+        <w:rPr>
+          <w:sz w:val="22"/>
+        </w:rPr>
+        <w:t>Detalla las conclusiones de la evaluación realizada de la aplicación por parte de profesionales de la nutrición y diferentes campos.</w:t>
+      </w:r>
+    </w:p>
+    <w:p>
+      <w:pPr>
+        <w:pStyle w:val="Prrafodelista"/>
+        <w:numPr>
+          <w:ilvl w:val="0"/>
+          <w:numId w:val="3"/>
+        </w:numPr>
+        <w:spacing w:after="120"/>
+        <w:rPr>
+          <w:b/>
+          <w:sz w:val="22"/>
+        </w:rPr>
+      </w:pPr>
+      <w:r>
+        <w:rPr>
+          <w:b/>
+          <w:sz w:val="22"/>
+        </w:rPr>
+        <w:t>Conclusiones y trabajo futuro</w:t>
+      </w:r>
+    </w:p>
+    <w:p>
+      <w:pPr>
+        <w:spacing w:after="120"/>
+        <w:ind w:left="708"/>
+        <w:rPr>
+          <w:sz w:val="22"/>
+        </w:rPr>
+      </w:pPr>
+      <w:r>
+        <w:rPr>
+          <w:sz w:val="22"/>
+        </w:rPr>
+        <w:t>Relatará las conclusiones de haber llevado a cabo la aplicación, lo aprendido durante su desarrollo, así como trabajo por hacer</w:t>
+      </w:r>
+      <w:r>
+        <w:rPr>
+          <w:sz w:val="22"/>
+        </w:rPr>
+        <w:t xml:space="preserve"> en un futuro</w:t>
+      </w:r>
+    </w:p>
+    <w:p>
+      <w:pPr>
+        <w:spacing w:after="120"/>
+        <w:ind w:left="708"/>
+        <w:rPr>
+          <w:sz w:val="22"/>
+        </w:rPr>
+      </w:pPr>
+    </w:p>
+    <w:p>
+      <w:pPr>
+        <w:spacing w:after="120"/>
+        <w:ind w:left="708"/>
+        <w:rPr>
+          <w:sz w:val="22"/>
+        </w:rPr>
+      </w:pPr>
+    </w:p>
+    <w:p>
+      <w:pPr>
+        <w:spacing w:after="120"/>
+        <w:ind w:left="708"/>
+        <w:rPr>
+          <w:sz w:val="22"/>
+        </w:rPr>
+      </w:pPr>
+    </w:p>
+    <w:p>
+      <w:pPr>
+        <w:pStyle w:val="Prrafodelista"/>
+        <w:numPr>
+          <w:ilvl w:val="0"/>
+          <w:numId w:val="3"/>
+        </w:numPr>
+        <w:spacing w:after="120"/>
+        <w:rPr>
+          <w:b/>
+          <w:sz w:val="22"/>
+        </w:rPr>
+      </w:pPr>
+      <w:r>
+        <w:rPr>
+          <w:b/>
+          <w:sz w:val="22"/>
+        </w:rPr>
+        <w:lastRenderedPageBreak/>
+        <w:t>Guía de uso</w:t>
+      </w:r>
+    </w:p>
+    <w:p>
+      <w:pPr>
+        <w:spacing w:after="120"/>
+        <w:ind w:left="708"/>
+        <w:rPr>
+          <w:sz w:val="22"/>
+        </w:rPr>
+      </w:pPr>
+      <w:r>
+        <w:rPr>
+          <w:sz w:val="22"/>
+        </w:rPr>
+        <w:t>Contiene las instrucciones lo mas detalladamente posible para poder utilizar la aplicación por parte de usuarios con bajos conocimientos de informática</w:t>
+      </w:r>
+      <w:r>
+        <w:rPr>
+          <w:sz w:val="22"/>
+        </w:rPr>
+        <w:t>. Contendrá capturas de la aplicación junto con instrucciones de uso.</w:t>
+      </w:r>
+    </w:p>
+    <w:p>
+      <w:pPr>
+        <w:pStyle w:val="Prrafodelista"/>
+        <w:numPr>
+          <w:ilvl w:val="0"/>
+          <w:numId w:val="3"/>
+        </w:numPr>
+        <w:spacing w:after="120"/>
+        <w:rPr>
+          <w:b/>
+          <w:sz w:val="22"/>
+        </w:rPr>
+      </w:pPr>
+      <w:r>
+        <w:rPr>
+          <w:b/>
+          <w:sz w:val="22"/>
+        </w:rPr>
+        <w:t>Guía de instalación de la aplicación</w:t>
+      </w:r>
+    </w:p>
+    <w:p>
+      <w:pPr>
+        <w:spacing w:after="120"/>
+        <w:ind w:left="708"/>
+        <w:rPr>
+          <w:sz w:val="22"/>
+        </w:rPr>
+      </w:pPr>
+      <w:r>
+        <w:rPr>
+          <w:sz w:val="22"/>
+        </w:rPr>
+        <w:t xml:space="preserve">Explica con todo lujo de detalles, desde lo más básico, </w:t>
+      </w:r>
+      <w:r>
+        <w:rPr>
+          <w:sz w:val="22"/>
+        </w:rPr>
+        <w:t>todo lo necesario</w:t>
+      </w:r>
+      <w:r>
+        <w:rPr>
+          <w:sz w:val="22"/>
+        </w:rPr>
+        <w:t xml:space="preserve"> para instalar la aplicación y ponerla en marcha. Contendrá una guía que abarca desde la puesta en marcha, hasta el montaje del entorno de desarrollo necesario para realizar cambios en la misma.</w:t>
+      </w:r>
+      <w:bookmarkStart w:id="2" w:name="_GoBack"/>
+      <w:bookmarkEnd w:id="2"/>
+    </w:p>
+    <w:p>
+      <w:pPr>
+        <w:spacing w:after="120"/>
+        <w:ind w:left="708"/>
+        <w:rPr>
+          <w:sz w:val="22"/>
+        </w:rPr>
+      </w:pPr>
+    </w:p>
+    <w:p>
+      <w:pPr>
+        <w:spacing w:after="120"/>
+        <w:ind w:left="708"/>
+        <w:rPr>
+          <w:sz w:val="22"/>
+        </w:rPr>
+      </w:pPr>
+    </w:p>
+    <w:p>
+      <w:pPr>
+        <w:spacing w:after="120"/>
+        <w:ind w:left="708"/>
+        <w:rPr>
+          <w:sz w:val="22"/>
+        </w:rPr>
+      </w:pPr>
+    </w:p>
+    <w:p>
+      <w:pPr>
+        <w:spacing w:after="120"/>
+        <w:ind w:left="708"/>
+        <w:rPr>
+          <w:sz w:val="22"/>
+        </w:rPr>
+      </w:pPr>
+    </w:p>
+    <w:p>
+      <w:pPr>
+        <w:spacing w:after="120"/>
+        <w:ind w:left="708"/>
+        <w:rPr>
+          <w:sz w:val="22"/>
+        </w:rPr>
+      </w:pPr>
+    </w:p>
+    <w:p>
+      <w:pPr>
+        <w:spacing w:after="120"/>
+        <w:ind w:left="708"/>
+        <w:rPr>
+          <w:sz w:val="22"/>
+        </w:rPr>
+      </w:pPr>
+    </w:p>
+    <w:p>
+      <w:pPr>
+        <w:spacing w:after="120"/>
+        <w:ind w:left="708"/>
+        <w:rPr>
+          <w:sz w:val="22"/>
+        </w:rPr>
+      </w:pPr>
+    </w:p>
+    <w:p>
+      <w:pPr>
+        <w:spacing w:after="120"/>
+        <w:ind w:left="708"/>
+        <w:rPr>
+          <w:sz w:val="22"/>
+        </w:rPr>
+      </w:pPr>
+    </w:p>
+    <w:p>
+      <w:pPr>
+        <w:spacing w:after="120"/>
+        <w:ind w:left="708"/>
+        <w:rPr>
+          <w:sz w:val="22"/>
+        </w:rPr>
+      </w:pPr>
+    </w:p>
+    <w:p>
+      <w:pPr>
+        <w:spacing w:after="120"/>
+        <w:ind w:left="708"/>
+        <w:rPr>
+          <w:sz w:val="22"/>
+        </w:rPr>
+      </w:pPr>
+    </w:p>
+    <w:p>
+      <w:pPr>
+        <w:spacing w:after="120"/>
+        <w:ind w:left="708"/>
+        <w:rPr>
+          <w:sz w:val="22"/>
+        </w:rPr>
+      </w:pPr>
+    </w:p>
+    <w:p>
+      <w:pPr>
+        <w:spacing w:after="120"/>
+        <w:ind w:left="360"/>
+        <w:rPr>
+          <w:sz w:val="22"/>
+        </w:rPr>
+      </w:pPr>
+    </w:p>
+    <w:p>
+      <w:pPr>
+        <w:spacing w:after="120"/>
+        <w:rPr>
+          <w:sz w:val="22"/>
+        </w:rPr>
+      </w:pPr>
+      <w:r>
+        <w:rPr>
+          <w:sz w:val="22"/>
+        </w:rPr>
+        <w:tab/>
+      </w:r>
+      <w:r>
+        <w:rPr>
+          <w:sz w:val="22"/>
+        </w:rPr>
+        <w:br w:type="page"/>
+      </w:r>
+    </w:p>
+    <w:p>
+      <w:pPr>
+        <w:rPr>
+          <w:sz w:val="22"/>
+        </w:rPr>
+      </w:pPr>
+    </w:p>
+    <w:p>
+      <w:pPr>
         <w:pStyle w:val="Ttulo1"/>
         <w:rPr>
           <w:rFonts w:asciiTheme="minorHAnsi" w:hAnsiTheme="minorHAnsi" w:cstheme="minorHAnsi"/>
@@ -991,7 +1665,6 @@
           <w:color w:val="000000" w:themeColor="text1"/>
           <w:sz w:val="44"/>
         </w:rPr>
-        <w:lastRenderedPageBreak/>
         <w:t>2.Motivaci</w:t>
       </w:r>
       <w:r>
@@ -1373,8 +2046,6 @@
         </w:rPr>
         <w:t xml:space="preserve"> De esta manera, el paciente puede obtener realimentación por parte de la aplicación de sus consultas al visualizar de una forma sencilla su progreso manteniendo así la motivación para lograr sus objetivos.</w:t>
       </w:r>
-      <w:bookmarkStart w:id="2" w:name="_GoBack"/>
-      <w:bookmarkEnd w:id="2"/>
     </w:p>
     <w:p>
       <w:pPr>
@@ -1696,7 +2367,7 @@
   <w:abstractNum w:abstractNumId="0" w15:restartNumberingAfterBreak="0">
     <w:nsid w:val="39842C3A"/>
     <w:multiLevelType w:val="multilevel"/>
-    <w:tmpl w:val="80A26280"/>
+    <w:tmpl w:val="3FCCFCFA"/>
     <w:lvl w:ilvl="0">
       <w:start w:val="1"/>
       <w:numFmt w:val="decimal"/>
@@ -1815,9 +2486,9 @@
     </w:lvl>
   </w:abstractNum>
   <w:abstractNum w:abstractNumId="1" w15:restartNumberingAfterBreak="0">
-    <w:nsid w:val="4CEE0A56"/>
+    <w:nsid w:val="43DD2FE8"/>
     <w:multiLevelType w:val="multilevel"/>
-    <w:tmpl w:val="80A26280"/>
+    <w:tmpl w:val="3FCCFCFA"/>
     <w:lvl w:ilvl="0">
       <w:start w:val="1"/>
       <w:numFmt w:val="decimal"/>
@@ -1935,10 +2606,134 @@
       </w:rPr>
     </w:lvl>
   </w:abstractNum>
+  <w:abstractNum w:abstractNumId="2" w15:restartNumberingAfterBreak="0">
+    <w:nsid w:val="4CEE0A56"/>
+    <w:multiLevelType w:val="multilevel"/>
+    <w:tmpl w:val="80A26280"/>
+    <w:lvl w:ilvl="0">
+      <w:start w:val="1"/>
+      <w:numFmt w:val="decimal"/>
+      <w:lvlText w:val="%1."/>
+      <w:lvlJc w:val="left"/>
+      <w:pPr>
+        <w:ind w:left="720" w:hanging="360"/>
+      </w:pPr>
+      <w:rPr>
+        <w:rFonts w:hint="default"/>
+      </w:rPr>
+    </w:lvl>
+    <w:lvl w:ilvl="1">
+      <w:start w:val="1"/>
+      <w:numFmt w:val="decimal"/>
+      <w:isLgl/>
+      <w:lvlText w:val="%1.%2."/>
+      <w:lvlJc w:val="left"/>
+      <w:pPr>
+        <w:ind w:left="800" w:hanging="440"/>
+      </w:pPr>
+      <w:rPr>
+        <w:rFonts w:hint="default"/>
+      </w:rPr>
+    </w:lvl>
+    <w:lvl w:ilvl="2">
+      <w:start w:val="1"/>
+      <w:numFmt w:val="decimal"/>
+      <w:isLgl/>
+      <w:lvlText w:val="%1.%2.%3."/>
+      <w:lvlJc w:val="left"/>
+      <w:pPr>
+        <w:ind w:left="1080" w:hanging="720"/>
+      </w:pPr>
+      <w:rPr>
+        <w:rFonts w:hint="default"/>
+      </w:rPr>
+    </w:lvl>
+    <w:lvl w:ilvl="3">
+      <w:start w:val="1"/>
+      <w:numFmt w:val="decimal"/>
+      <w:isLgl/>
+      <w:lvlText w:val="%1.%2.%3.%4."/>
+      <w:lvlJc w:val="left"/>
+      <w:pPr>
+        <w:ind w:left="1080" w:hanging="720"/>
+      </w:pPr>
+      <w:rPr>
+        <w:rFonts w:hint="default"/>
+      </w:rPr>
+    </w:lvl>
+    <w:lvl w:ilvl="4">
+      <w:start w:val="1"/>
+      <w:numFmt w:val="decimal"/>
+      <w:isLgl/>
+      <w:lvlText w:val="%1.%2.%3.%4.%5."/>
+      <w:lvlJc w:val="left"/>
+      <w:pPr>
+        <w:ind w:left="1440" w:hanging="1080"/>
+      </w:pPr>
+      <w:rPr>
+        <w:rFonts w:hint="default"/>
+      </w:rPr>
+    </w:lvl>
+    <w:lvl w:ilvl="5">
+      <w:start w:val="1"/>
+      <w:numFmt w:val="decimal"/>
+      <w:isLgl/>
+      <w:lvlText w:val="%1.%2.%3.%4.%5.%6."/>
+      <w:lvlJc w:val="left"/>
+      <w:pPr>
+        <w:ind w:left="1440" w:hanging="1080"/>
+      </w:pPr>
+      <w:rPr>
+        <w:rFonts w:hint="default"/>
+      </w:rPr>
+    </w:lvl>
+    <w:lvl w:ilvl="6">
+      <w:start w:val="1"/>
+      <w:numFmt w:val="decimal"/>
+      <w:isLgl/>
+      <w:lvlText w:val="%1.%2.%3.%4.%5.%6.%7."/>
+      <w:lvlJc w:val="left"/>
+      <w:pPr>
+        <w:ind w:left="1800" w:hanging="1440"/>
+      </w:pPr>
+      <w:rPr>
+        <w:rFonts w:hint="default"/>
+      </w:rPr>
+    </w:lvl>
+    <w:lvl w:ilvl="7">
+      <w:start w:val="1"/>
+      <w:numFmt w:val="decimal"/>
+      <w:isLgl/>
+      <w:lvlText w:val="%1.%2.%3.%4.%5.%6.%7.%8."/>
+      <w:lvlJc w:val="left"/>
+      <w:pPr>
+        <w:ind w:left="1800" w:hanging="1440"/>
+      </w:pPr>
+      <w:rPr>
+        <w:rFonts w:hint="default"/>
+      </w:rPr>
+    </w:lvl>
+    <w:lvl w:ilvl="8">
+      <w:start w:val="1"/>
+      <w:numFmt w:val="decimal"/>
+      <w:isLgl/>
+      <w:lvlText w:val="%1.%2.%3.%4.%5.%6.%7.%8.%9."/>
+      <w:lvlJc w:val="left"/>
+      <w:pPr>
+        <w:ind w:left="2160" w:hanging="1800"/>
+      </w:pPr>
+      <w:rPr>
+        <w:rFonts w:hint="default"/>
+      </w:rPr>
+    </w:lvl>
+  </w:abstractNum>
   <w:num w:numId="1">
     <w:abstractNumId w:val="0"/>
   </w:num>
   <w:num w:numId="2">
+    <w:abstractNumId w:val="2"/>
+  </w:num>
+  <w:num w:numId="3">
     <w:abstractNumId w:val="1"/>
   </w:num>
 </w:numbering>
@@ -2965,7 +3760,7 @@
 </file>
 
 <file path=customXml/itemProps1.xml><?xml version="1.0" encoding="utf-8"?>
-<ds:datastoreItem xmlns:ds="http://schemas.openxmlformats.org/officeDocument/2006/customXml" ds:itemID="{08693FC3-37CE-1E49-8EA3-379002BF5D4C}">
+<ds:datastoreItem xmlns:ds="http://schemas.openxmlformats.org/officeDocument/2006/customXml" ds:itemID="{3083BF0C-C400-3B46-BB9C-96BCE92A9F34}">
   <ds:schemaRefs>
     <ds:schemaRef ds:uri="http://schemas.openxmlformats.org/officeDocument/2006/bibliography"/>
   </ds:schemaRefs>

</xml_diff>

<commit_message>
Añadido dos entradas al estado del arte
</commit_message>
<xml_diff>
--- a/Memoria/Memoria.docx
+++ b/Memoria/Memoria.docx
@@ -304,7 +304,7 @@
           <w:lang w:val="es-ES"/>
         </w:rPr>
       </w:pPr>
-      <w:bookmarkStart w:id="0" w:name="_Toc7790260"/>
+      <w:bookmarkStart w:id="0" w:name="_Toc7802844"/>
       <w:r>
         <w:rPr>
           <w:rFonts w:asciiTheme="minorHAnsi" w:hAnsiTheme="minorHAnsi" w:cstheme="minorHAnsi"/>
@@ -373,7 +373,7 @@
             </w:rPr>
             <w:fldChar w:fldCharType="separate"/>
           </w:r>
-          <w:hyperlink w:anchor="_Toc7790260" w:history="1">
+          <w:hyperlink w:anchor="_Toc7802844" w:history="1">
             <w:r>
               <w:rPr>
                 <w:rStyle w:val="Hipervnculo"/>
@@ -401,7 +401,7 @@
                 <w:noProof/>
                 <w:webHidden/>
               </w:rPr>
-              <w:instrText xml:space="preserve"> PAGEREF _Toc7790260 \h </w:instrText>
+              <w:instrText xml:space="preserve"> PAGEREF _Toc7802844 \h </w:instrText>
             </w:r>
             <w:r>
               <w:rPr>
@@ -436,6 +436,7 @@
           <w:pPr>
             <w:pStyle w:val="TDC1"/>
             <w:tabs>
+              <w:tab w:val="left" w:pos="480"/>
               <w:tab w:val="right" w:leader="dot" w:pos="8488"/>
             </w:tabs>
             <w:rPr>
@@ -448,7 +449,27 @@
               <w:lang w:val="es-ES" w:eastAsia="es-ES_tradnl"/>
             </w:rPr>
           </w:pPr>
-          <w:hyperlink w:anchor="_Toc7790261" w:history="1">
+          <w:hyperlink w:anchor="_Toc7802845" w:history="1">
+            <w:r>
+              <w:rPr>
+                <w:rStyle w:val="Hipervnculo"/>
+                <w:noProof/>
+                <w:lang w:val="es-ES"/>
+              </w:rPr>
+              <w:t>1.</w:t>
+            </w:r>
+            <w:r>
+              <w:rPr>
+                <w:rFonts w:eastAsiaTheme="minorEastAsia" w:cstheme="minorBidi"/>
+                <w:b w:val="0"/>
+                <w:bCs w:val="0"/>
+                <w:i w:val="0"/>
+                <w:iCs w:val="0"/>
+                <w:noProof/>
+                <w:lang w:val="es-ES" w:eastAsia="es-ES_tradnl"/>
+              </w:rPr>
+              <w:tab/>
+            </w:r>
             <w:r>
               <w:rPr>
                 <w:rStyle w:val="Hipervnculo"/>
@@ -476,7 +497,7 @@
                 <w:noProof/>
                 <w:webHidden/>
               </w:rPr>
-              <w:instrText xml:space="preserve"> PAGEREF _Toc7790261 \h </w:instrText>
+              <w:instrText xml:space="preserve"> PAGEREF _Toc7802845 \h </w:instrText>
             </w:r>
             <w:r>
               <w:rPr>
@@ -508,6 +529,228 @@
           </w:hyperlink>
         </w:p>
         <w:p>
+          <w:pPr>
+            <w:pStyle w:val="TDC2"/>
+            <w:tabs>
+              <w:tab w:val="right" w:leader="dot" w:pos="8488"/>
+            </w:tabs>
+            <w:rPr>
+              <w:rFonts w:eastAsiaTheme="minorEastAsia" w:cstheme="minorBidi"/>
+              <w:b w:val="0"/>
+              <w:bCs w:val="0"/>
+              <w:noProof/>
+              <w:sz w:val="24"/>
+              <w:szCs w:val="24"/>
+              <w:lang w:val="es-ES" w:eastAsia="es-ES_tradnl"/>
+            </w:rPr>
+          </w:pPr>
+          <w:hyperlink w:anchor="_Toc7802846" w:history="1">
+            <w:r>
+              <w:rPr>
+                <w:rStyle w:val="Hipervnculo"/>
+                <w:noProof/>
+              </w:rPr>
+              <w:t>1.1. Ámbito de trabajo</w:t>
+            </w:r>
+            <w:r>
+              <w:rPr>
+                <w:noProof/>
+                <w:webHidden/>
+              </w:rPr>
+              <w:tab/>
+            </w:r>
+            <w:r>
+              <w:rPr>
+                <w:noProof/>
+                <w:webHidden/>
+              </w:rPr>
+              <w:fldChar w:fldCharType="begin"/>
+            </w:r>
+            <w:r>
+              <w:rPr>
+                <w:noProof/>
+                <w:webHidden/>
+              </w:rPr>
+              <w:instrText xml:space="preserve"> PAGEREF _Toc7802846 \h </w:instrText>
+            </w:r>
+            <w:r>
+              <w:rPr>
+                <w:noProof/>
+                <w:webHidden/>
+              </w:rPr>
+            </w:r>
+            <w:r>
+              <w:rPr>
+                <w:noProof/>
+                <w:webHidden/>
+              </w:rPr>
+              <w:fldChar w:fldCharType="separate"/>
+            </w:r>
+            <w:r>
+              <w:rPr>
+                <w:noProof/>
+                <w:webHidden/>
+              </w:rPr>
+              <w:t>3</w:t>
+            </w:r>
+            <w:r>
+              <w:rPr>
+                <w:noProof/>
+                <w:webHidden/>
+              </w:rPr>
+              <w:fldChar w:fldCharType="end"/>
+            </w:r>
+          </w:hyperlink>
+        </w:p>
+        <w:p>
+          <w:pPr>
+            <w:pStyle w:val="TDC2"/>
+            <w:tabs>
+              <w:tab w:val="right" w:leader="dot" w:pos="8488"/>
+            </w:tabs>
+            <w:rPr>
+              <w:rFonts w:eastAsiaTheme="minorEastAsia" w:cstheme="minorBidi"/>
+              <w:b w:val="0"/>
+              <w:bCs w:val="0"/>
+              <w:noProof/>
+              <w:sz w:val="24"/>
+              <w:szCs w:val="24"/>
+              <w:lang w:val="es-ES" w:eastAsia="es-ES_tradnl"/>
+            </w:rPr>
+          </w:pPr>
+          <w:hyperlink w:anchor="_Toc7802847" w:history="1">
+            <w:r>
+              <w:rPr>
+                <w:rStyle w:val="Hipervnculo"/>
+                <w:noProof/>
+              </w:rPr>
+              <w:t>1.2. Estructura de la memoria</w:t>
+            </w:r>
+            <w:r>
+              <w:rPr>
+                <w:noProof/>
+                <w:webHidden/>
+              </w:rPr>
+              <w:tab/>
+            </w:r>
+            <w:r>
+              <w:rPr>
+                <w:noProof/>
+                <w:webHidden/>
+              </w:rPr>
+              <w:fldChar w:fldCharType="begin"/>
+            </w:r>
+            <w:r>
+              <w:rPr>
+                <w:noProof/>
+                <w:webHidden/>
+              </w:rPr>
+              <w:instrText xml:space="preserve"> PAGEREF _Toc7802847 \h </w:instrText>
+            </w:r>
+            <w:r>
+              <w:rPr>
+                <w:noProof/>
+                <w:webHidden/>
+              </w:rPr>
+            </w:r>
+            <w:r>
+              <w:rPr>
+                <w:noProof/>
+                <w:webHidden/>
+              </w:rPr>
+              <w:fldChar w:fldCharType="separate"/>
+            </w:r>
+            <w:r>
+              <w:rPr>
+                <w:noProof/>
+                <w:webHidden/>
+              </w:rPr>
+              <w:t>4</w:t>
+            </w:r>
+            <w:r>
+              <w:rPr>
+                <w:noProof/>
+                <w:webHidden/>
+              </w:rPr>
+              <w:fldChar w:fldCharType="end"/>
+            </w:r>
+          </w:hyperlink>
+        </w:p>
+        <w:p>
+          <w:pPr>
+            <w:pStyle w:val="TDC1"/>
+            <w:tabs>
+              <w:tab w:val="right" w:leader="dot" w:pos="8488"/>
+            </w:tabs>
+            <w:rPr>
+              <w:rFonts w:eastAsiaTheme="minorEastAsia" w:cstheme="minorBidi"/>
+              <w:b w:val="0"/>
+              <w:bCs w:val="0"/>
+              <w:i w:val="0"/>
+              <w:iCs w:val="0"/>
+              <w:noProof/>
+              <w:lang w:val="es-ES" w:eastAsia="es-ES_tradnl"/>
+            </w:rPr>
+          </w:pPr>
+          <w:hyperlink w:anchor="_Toc7802848" w:history="1">
+            <w:r>
+              <w:rPr>
+                <w:rStyle w:val="Hipervnculo"/>
+                <w:noProof/>
+              </w:rPr>
+              <w:t>2.Motivación</w:t>
+            </w:r>
+            <w:r>
+              <w:rPr>
+                <w:noProof/>
+                <w:webHidden/>
+              </w:rPr>
+              <w:tab/>
+            </w:r>
+            <w:r>
+              <w:rPr>
+                <w:noProof/>
+                <w:webHidden/>
+              </w:rPr>
+              <w:fldChar w:fldCharType="begin"/>
+            </w:r>
+            <w:r>
+              <w:rPr>
+                <w:noProof/>
+                <w:webHidden/>
+              </w:rPr>
+              <w:instrText xml:space="preserve"> PAGEREF _Toc7802848 \h </w:instrText>
+            </w:r>
+            <w:r>
+              <w:rPr>
+                <w:noProof/>
+                <w:webHidden/>
+              </w:rPr>
+            </w:r>
+            <w:r>
+              <w:rPr>
+                <w:noProof/>
+                <w:webHidden/>
+              </w:rPr>
+              <w:fldChar w:fldCharType="separate"/>
+            </w:r>
+            <w:r>
+              <w:rPr>
+                <w:noProof/>
+                <w:webHidden/>
+              </w:rPr>
+              <w:t>6</w:t>
+            </w:r>
+            <w:r>
+              <w:rPr>
+                <w:noProof/>
+                <w:webHidden/>
+              </w:rPr>
+              <w:fldChar w:fldCharType="end"/>
+            </w:r>
+          </w:hyperlink>
+        </w:p>
+        <w:p>
           <w:r>
             <w:rPr>
               <w:b/>
@@ -554,7 +797,6 @@
           <w:lang w:val="es-ES"/>
         </w:rPr>
       </w:pPr>
-      <w:bookmarkStart w:id="1" w:name="_Toc7790261"/>
       <w:r>
         <w:rPr>
           <w:rFonts w:asciiTheme="minorHAnsi" w:hAnsiTheme="minorHAnsi" w:cstheme="minorHAnsi"/>
@@ -566,6 +808,7 @@
         <w:lastRenderedPageBreak/>
         <w:t xml:space="preserve"> </w:t>
       </w:r>
+      <w:bookmarkStart w:id="1" w:name="_Toc7802845"/>
       <w:r>
         <w:rPr>
           <w:rFonts w:asciiTheme="minorHAnsi" w:hAnsiTheme="minorHAnsi" w:cstheme="minorHAnsi"/>
@@ -792,6 +1035,7 @@
           <w:color w:val="000000" w:themeColor="text1"/>
         </w:rPr>
       </w:pPr>
+      <w:bookmarkStart w:id="2" w:name="_Toc7802846"/>
       <w:r>
         <w:rPr>
           <w:rFonts w:asciiTheme="minorHAnsi" w:hAnsiTheme="minorHAnsi" w:cstheme="minorHAnsi"/>
@@ -813,6 +1057,7 @@
         </w:rPr>
         <w:t>Ámbito de trabajo</w:t>
       </w:r>
+      <w:bookmarkEnd w:id="2"/>
     </w:p>
     <w:p>
       <w:pPr>
@@ -984,6 +1229,7 @@
           <w:color w:val="000000" w:themeColor="text1"/>
         </w:rPr>
       </w:pPr>
+      <w:bookmarkStart w:id="3" w:name="_Toc7802847"/>
       <w:r>
         <w:rPr>
           <w:rFonts w:asciiTheme="minorHAnsi" w:hAnsiTheme="minorHAnsi" w:cstheme="minorHAnsi"/>
@@ -1013,6 +1259,7 @@
         </w:rPr>
         <w:t>Estructura de la memoria</w:t>
       </w:r>
+      <w:bookmarkEnd w:id="3"/>
     </w:p>
     <w:p>
       <w:pPr>
@@ -1512,8 +1759,6 @@
         </w:rPr>
         <w:t xml:space="preserve"> para instalar la aplicación y ponerla en marcha. Contendrá una guía que abarca desde la puesta en marcha, hasta el montaje del entorno de desarrollo necesario para realizar cambios en la misma.</w:t>
       </w:r>
-      <w:bookmarkStart w:id="2" w:name="_GoBack"/>
-      <w:bookmarkEnd w:id="2"/>
     </w:p>
     <w:p>
       <w:pPr>
@@ -1659,6 +1904,7 @@
           <w:sz w:val="44"/>
         </w:rPr>
       </w:pPr>
+      <w:bookmarkStart w:id="4" w:name="_Toc7802848"/>
       <w:r>
         <w:rPr>
           <w:rFonts w:asciiTheme="minorHAnsi" w:hAnsiTheme="minorHAnsi" w:cstheme="minorHAnsi"/>
@@ -1683,6 +1929,7 @@
         </w:rPr>
         <w:t>n</w:t>
       </w:r>
+      <w:bookmarkEnd w:id="4"/>
     </w:p>
     <w:p/>
     <w:p>
@@ -2197,9 +2444,1138 @@
         <w:tab/>
       </w:r>
     </w:p>
+    <w:p>
+      <w:pPr>
+        <w:rPr>
+          <w:sz w:val="22"/>
+        </w:rPr>
+      </w:pPr>
+      <w:r>
+        <w:rPr>
+          <w:sz w:val="22"/>
+        </w:rPr>
+        <w:br w:type="page"/>
+      </w:r>
+    </w:p>
+    <w:p>
+      <w:pPr>
+        <w:pStyle w:val="Ttulo1"/>
+        <w:rPr>
+          <w:rFonts w:asciiTheme="minorHAnsi" w:hAnsiTheme="minorHAnsi" w:cstheme="minorHAnsi"/>
+          <w:color w:val="000000" w:themeColor="text1"/>
+          <w:sz w:val="44"/>
+        </w:rPr>
+      </w:pPr>
+      <w:r>
+        <w:rPr>
+          <w:rFonts w:asciiTheme="minorHAnsi" w:hAnsiTheme="minorHAnsi" w:cstheme="minorHAnsi"/>
+          <w:color w:val="000000" w:themeColor="text1"/>
+          <w:sz w:val="44"/>
+        </w:rPr>
+        <w:lastRenderedPageBreak/>
+        <w:t>3</w:t>
+      </w:r>
+      <w:r>
+        <w:rPr>
+          <w:rFonts w:asciiTheme="minorHAnsi" w:hAnsiTheme="minorHAnsi" w:cstheme="minorHAnsi"/>
+          <w:color w:val="000000" w:themeColor="text1"/>
+          <w:sz w:val="44"/>
+        </w:rPr>
+        <w:t>.</w:t>
+      </w:r>
+      <w:r>
+        <w:rPr>
+          <w:rFonts w:asciiTheme="minorHAnsi" w:hAnsiTheme="minorHAnsi" w:cstheme="minorHAnsi"/>
+          <w:color w:val="000000" w:themeColor="text1"/>
+          <w:sz w:val="44"/>
+        </w:rPr>
+        <w:t xml:space="preserve"> Estado del</w:t>
+      </w:r>
+      <w:r>
+        <w:rPr>
+          <w:rFonts w:asciiTheme="minorHAnsi" w:hAnsiTheme="minorHAnsi" w:cstheme="minorHAnsi"/>
+          <w:color w:val="000000" w:themeColor="text1"/>
+          <w:sz w:val="44"/>
+        </w:rPr>
+        <w:t xml:space="preserve"> A</w:t>
+      </w:r>
+      <w:r>
+        <w:rPr>
+          <w:rFonts w:asciiTheme="minorHAnsi" w:hAnsiTheme="minorHAnsi" w:cstheme="minorHAnsi"/>
+          <w:color w:val="000000" w:themeColor="text1"/>
+          <w:sz w:val="44"/>
+        </w:rPr>
+        <w:t>rte</w:t>
+      </w:r>
+    </w:p>
+    <w:p>
+      <w:pPr>
+        <w:jc w:val="both"/>
+        <w:rPr>
+          <w:sz w:val="22"/>
+        </w:rPr>
+      </w:pPr>
+    </w:p>
+    <w:p>
+      <w:pPr>
+        <w:jc w:val="both"/>
+        <w:rPr>
+          <w:sz w:val="22"/>
+        </w:rPr>
+      </w:pPr>
+      <w:r>
+        <w:rPr>
+          <w:sz w:val="22"/>
+        </w:rPr>
+        <w:tab/>
+        <w:t>Actualmente existen varias herramientas capaces de gestionar pacientes, muchas de ellas son muy completas y contienen multitud de campos para poblar con datos</w:t>
+      </w:r>
+      <w:r>
+        <w:rPr>
+          <w:sz w:val="22"/>
+        </w:rPr>
+        <w:t>.</w:t>
+      </w:r>
+    </w:p>
+    <w:p>
+      <w:pPr>
+        <w:jc w:val="both"/>
+        <w:rPr>
+          <w:sz w:val="22"/>
+        </w:rPr>
+      </w:pPr>
+      <w:r>
+        <w:rPr>
+          <w:sz w:val="22"/>
+        </w:rPr>
+        <w:t>Todas estas aplicaciones tienen un denominador común, que es su precio. Todas ellas tienen unos precios bastante elevados y para un nutricionista que busca hacerse un hueco en el mundo laboral, puede suponer un gran problema.</w:t>
+      </w:r>
+    </w:p>
+    <w:p>
+      <w:pPr>
+        <w:jc w:val="both"/>
+        <w:rPr>
+          <w:sz w:val="22"/>
+        </w:rPr>
+      </w:pPr>
+      <w:r>
+        <w:rPr>
+          <w:sz w:val="22"/>
+        </w:rPr>
+        <w:t>Muchas de estas aplicaciones, se desvían de su objetivo principal y terminan por abarcar muchos campos convirtiéndose así en aplicaciones muy grandes, que generan mucha confusión a la hora de ser utilizadas por un usuario novato e inexperto interesado en este tipo de aplicaciones</w:t>
+      </w:r>
+      <w:r>
+        <w:rPr>
+          <w:sz w:val="22"/>
+        </w:rPr>
+        <w:t>. E</w:t>
+      </w:r>
+      <w:r>
+        <w:rPr>
+          <w:sz w:val="22"/>
+        </w:rPr>
+        <w:t xml:space="preserve">sto conlleva una curva de aprendizaje elevada que sin duda proporciona funcionalidades </w:t>
+      </w:r>
+      <w:proofErr w:type="gramStart"/>
+      <w:r>
+        <w:rPr>
+          <w:sz w:val="22"/>
+        </w:rPr>
+        <w:t>útiles</w:t>
+      </w:r>
+      <w:proofErr w:type="gramEnd"/>
+      <w:r>
+        <w:rPr>
+          <w:sz w:val="22"/>
+        </w:rPr>
+        <w:t xml:space="preserve"> pero se desvían del trabajo diario de una consulta de nutrición</w:t>
+      </w:r>
+      <w:r>
+        <w:rPr>
+          <w:sz w:val="22"/>
+        </w:rPr>
+        <w:t>. A modo de ejemplo, alguna de las aplicaciones de las que voy a hablar a continuación contienen recetas de cocina, es un valor añadido, pero a efectos prácticos de una consulta de nutrición y gestión de pacientes, son prescindibles.</w:t>
+      </w:r>
+    </w:p>
+    <w:p>
+      <w:pPr>
+        <w:jc w:val="both"/>
+        <w:rPr>
+          <w:sz w:val="22"/>
+        </w:rPr>
+      </w:pPr>
+      <w:r>
+        <w:rPr>
+          <w:sz w:val="22"/>
+        </w:rPr>
+        <w:t>A continuación, mencionaré alguna de estas aplicaciones y las describiré brevemente:</w:t>
+      </w:r>
+    </w:p>
+    <w:p>
+      <w:pPr>
+        <w:jc w:val="both"/>
+        <w:rPr>
+          <w:sz w:val="22"/>
+        </w:rPr>
+      </w:pPr>
+    </w:p>
+    <w:p>
+      <w:pPr>
+        <w:pStyle w:val="Ttulo2"/>
+        <w:rPr>
+          <w:rFonts w:asciiTheme="minorHAnsi" w:hAnsiTheme="minorHAnsi" w:cstheme="minorHAnsi"/>
+          <w:color w:val="000000" w:themeColor="text1"/>
+        </w:rPr>
+      </w:pPr>
+      <w:r>
+        <w:rPr>
+          <w:rFonts w:asciiTheme="minorHAnsi" w:hAnsiTheme="minorHAnsi" w:cstheme="minorHAnsi"/>
+          <w:color w:val="000000" w:themeColor="text1"/>
+        </w:rPr>
+        <w:t>3</w:t>
+      </w:r>
+      <w:r>
+        <w:rPr>
+          <w:rFonts w:asciiTheme="minorHAnsi" w:hAnsiTheme="minorHAnsi" w:cstheme="minorHAnsi"/>
+          <w:color w:val="000000" w:themeColor="text1"/>
+        </w:rPr>
+        <w:t>.</w:t>
+      </w:r>
+      <w:r>
+        <w:rPr>
+          <w:rFonts w:asciiTheme="minorHAnsi" w:hAnsiTheme="minorHAnsi" w:cstheme="minorHAnsi"/>
+          <w:color w:val="000000" w:themeColor="text1"/>
+        </w:rPr>
+        <w:t xml:space="preserve">1. </w:t>
+      </w:r>
+      <w:r>
+        <w:rPr>
+          <w:rFonts w:asciiTheme="minorHAnsi" w:hAnsiTheme="minorHAnsi" w:cstheme="minorHAnsi"/>
+          <w:color w:val="000000" w:themeColor="text1"/>
+        </w:rPr>
+        <w:t>nutrium.io</w:t>
+      </w:r>
+    </w:p>
+    <w:p>
+      <w:pPr>
+        <w:rPr>
+          <w:rFonts w:cstheme="minorHAnsi"/>
+          <w:sz w:val="22"/>
+          <w:lang w:val="es-ES"/>
+        </w:rPr>
+      </w:pPr>
+    </w:p>
+    <w:p>
+      <w:pPr>
+        <w:jc w:val="both"/>
+        <w:rPr>
+          <w:sz w:val="22"/>
+        </w:rPr>
+      </w:pPr>
+      <w:r>
+        <w:tab/>
+      </w:r>
+    </w:p>
+    <w:p>
+      <w:pPr>
+        <w:jc w:val="both"/>
+        <w:rPr>
+          <w:rFonts w:ascii="Calibri" w:hAnsi="Calibri"/>
+          <w:sz w:val="22"/>
+          <w:szCs w:val="22"/>
+        </w:rPr>
+      </w:pPr>
+      <w:r>
+        <w:rPr>
+          <w:sz w:val="22"/>
+        </w:rPr>
+        <w:tab/>
+      </w:r>
+      <w:r>
+        <w:rPr>
+          <w:rFonts w:ascii="Calibri" w:hAnsi="Calibri"/>
+          <w:sz w:val="22"/>
+          <w:szCs w:val="22"/>
+        </w:rPr>
+        <w:t>nutrium.io</w:t>
+      </w:r>
+      <w:r>
+        <w:rPr>
+          <w:rStyle w:val="Refdenotaalpie"/>
+          <w:rFonts w:ascii="Calibri" w:hAnsi="Calibri"/>
+          <w:sz w:val="22"/>
+          <w:szCs w:val="22"/>
+        </w:rPr>
+        <w:footnoteReference w:id="1"/>
+      </w:r>
+      <w:r>
+        <w:rPr>
+          <w:rFonts w:ascii="Calibri" w:hAnsi="Calibri"/>
+          <w:sz w:val="22"/>
+          <w:szCs w:val="22"/>
+        </w:rPr>
+        <w:t xml:space="preserve"> </w:t>
+      </w:r>
+      <w:r>
+        <w:rPr>
+          <w:rFonts w:ascii="Calibri" w:hAnsi="Calibri"/>
+          <w:sz w:val="22"/>
+          <w:szCs w:val="22"/>
+        </w:rPr>
+        <w:t>es una aplicación web encargada de gestionar pacientes, citas, dietas, recetas, alimentos, tablas de equivalencias y comunicación directa con el profesional.</w:t>
+      </w:r>
+    </w:p>
+    <w:p>
+      <w:pPr>
+        <w:jc w:val="both"/>
+        <w:rPr>
+          <w:rFonts w:ascii="Calibri" w:hAnsi="Calibri"/>
+          <w:sz w:val="22"/>
+          <w:szCs w:val="22"/>
+        </w:rPr>
+      </w:pPr>
+    </w:p>
+    <w:p>
+      <w:pPr>
+        <w:keepNext/>
+        <w:jc w:val="both"/>
+      </w:pPr>
+      <w:r>
+        <w:rPr>
+          <w:noProof/>
+          <w:sz w:val="22"/>
+        </w:rPr>
+        <w:drawing>
+          <wp:inline distT="0" distB="0" distL="0" distR="0">
+            <wp:extent cx="5396230" cy="3126105"/>
+            <wp:effectExtent l="0" t="0" r="1270" b="0"/>
+            <wp:docPr id="2" name="Imagen 2" descr="Imagen que contiene captura de pantalla&#10;&#10;Descripción generada automáticamente"/>
+            <wp:cNvGraphicFramePr>
+              <a:graphicFrameLocks xmlns:a="http://schemas.openxmlformats.org/drawingml/2006/main" noChangeAspect="1"/>
+            </wp:cNvGraphicFramePr>
+            <a:graphic xmlns:a="http://schemas.openxmlformats.org/drawingml/2006/main">
+              <a:graphicData uri="http://schemas.openxmlformats.org/drawingml/2006/picture">
+                <pic:pic xmlns:pic="http://schemas.openxmlformats.org/drawingml/2006/picture">
+                  <pic:nvPicPr>
+                    <pic:cNvPr id="2" name="Captura de pantalla 2019-05-03 a las 19.14.27.png"/>
+                    <pic:cNvPicPr/>
+                  </pic:nvPicPr>
+                  <pic:blipFill>
+                    <a:blip r:embed="rId9">
+                      <a:extLst>
+                        <a:ext uri="{28A0092B-C50C-407E-A947-70E740481C1C}">
+                          <a14:useLocalDpi xmlns:a14="http://schemas.microsoft.com/office/drawing/2010/main" val="0"/>
+                        </a:ext>
+                      </a:extLst>
+                    </a:blip>
+                    <a:stretch>
+                      <a:fillRect/>
+                    </a:stretch>
+                  </pic:blipFill>
+                  <pic:spPr>
+                    <a:xfrm>
+                      <a:off x="0" y="0"/>
+                      <a:ext cx="5396230" cy="3126105"/>
+                    </a:xfrm>
+                    <a:prstGeom prst="rect">
+                      <a:avLst/>
+                    </a:prstGeom>
+                  </pic:spPr>
+                </pic:pic>
+              </a:graphicData>
+            </a:graphic>
+          </wp:inline>
+        </w:drawing>
+      </w:r>
+    </w:p>
+    <w:p>
+      <w:pPr>
+        <w:pStyle w:val="Descripcin"/>
+        <w:jc w:val="both"/>
+        <w:rPr>
+          <w:sz w:val="22"/>
+        </w:rPr>
+      </w:pPr>
+      <w:r>
+        <w:t xml:space="preserve">Figura </w:t>
+      </w:r>
+      <w:r>
+        <w:fldChar w:fldCharType="begin"/>
+      </w:r>
+      <w:r>
+        <w:instrText xml:space="preserve"> SEQ Figura \* ARABIC </w:instrText>
+      </w:r>
+      <w:r>
+        <w:fldChar w:fldCharType="separate"/>
+      </w:r>
+      <w:r>
+        <w:rPr>
+          <w:noProof/>
+        </w:rPr>
+        <w:t>1</w:t>
+      </w:r>
+      <w:r>
+        <w:fldChar w:fldCharType="end"/>
+      </w:r>
+      <w:r>
+        <w:t xml:space="preserve"> - nutrium.io principal</w:t>
+      </w:r>
+    </w:p>
+    <w:p>
+      <w:pPr>
+        <w:jc w:val="both"/>
+        <w:rPr>
+          <w:sz w:val="22"/>
+        </w:rPr>
+      </w:pPr>
+    </w:p>
+    <w:p>
+      <w:pPr>
+        <w:rPr>
+          <w:sz w:val="22"/>
+        </w:rPr>
+      </w:pPr>
+      <w:r>
+        <w:rPr>
+          <w:sz w:val="22"/>
+        </w:rPr>
+        <w:br w:type="page"/>
+      </w:r>
+    </w:p>
+    <w:p>
+      <w:pPr>
+        <w:jc w:val="both"/>
+        <w:rPr>
+          <w:sz w:val="22"/>
+        </w:rPr>
+      </w:pPr>
+      <w:r>
+        <w:rPr>
+          <w:sz w:val="22"/>
+        </w:rPr>
+        <w:lastRenderedPageBreak/>
+        <w:t>nutrium.io proporciona una interfaz bastante limpia, cuidada y amigable. A primera vista, permite encontrar las funcionalidades que buscas de un vistazo.</w:t>
+      </w:r>
+    </w:p>
+    <w:p>
+      <w:pPr>
+        <w:jc w:val="both"/>
+        <w:rPr>
+          <w:sz w:val="22"/>
+        </w:rPr>
+      </w:pPr>
+      <w:r>
+        <w:rPr>
+          <w:sz w:val="22"/>
+        </w:rPr>
+        <w:t>Posee una base de datos con gran cantidad de alimentos desglosando todas las propiedades de cada uno como vitaminas, grasas, proteínas, calorías, colesterol, etc.</w:t>
+      </w:r>
+    </w:p>
+    <w:p>
+      <w:pPr>
+        <w:jc w:val="both"/>
+        <w:rPr>
+          <w:sz w:val="22"/>
+        </w:rPr>
+      </w:pPr>
+      <w:r>
+        <w:rPr>
+          <w:sz w:val="22"/>
+        </w:rPr>
+        <w:t xml:space="preserve">La aplicación nos permite añadir gran cantidad de datos </w:t>
+      </w:r>
+      <w:r>
+        <w:rPr>
+          <w:sz w:val="22"/>
+        </w:rPr>
+        <w:t>a la</w:t>
+      </w:r>
+      <w:r>
+        <w:rPr>
+          <w:sz w:val="22"/>
+        </w:rPr>
+        <w:t xml:space="preserve"> ficha del paciente, muchos de ellos innecesarios para llevar a cabo una consulta y un seguimiento nutricional</w:t>
+      </w:r>
+      <w:r>
+        <w:rPr>
+          <w:sz w:val="22"/>
+        </w:rPr>
+        <w:t>.</w:t>
+      </w:r>
+    </w:p>
+    <w:p>
+      <w:pPr>
+        <w:jc w:val="both"/>
+        <w:rPr>
+          <w:sz w:val="22"/>
+        </w:rPr>
+      </w:pPr>
+    </w:p>
+    <w:p>
+      <w:pPr>
+        <w:keepNext/>
+        <w:jc w:val="both"/>
+      </w:pPr>
+      <w:r>
+        <w:rPr>
+          <w:noProof/>
+          <w:sz w:val="22"/>
+        </w:rPr>
+        <w:drawing>
+          <wp:inline distT="0" distB="0" distL="0" distR="0">
+            <wp:extent cx="5396230" cy="3112770"/>
+            <wp:effectExtent l="0" t="0" r="1270" b="0"/>
+            <wp:docPr id="3" name="Imagen 3" descr="Imagen que contiene captura de pantalla&#10;&#10;Descripción generada automáticamente"/>
+            <wp:cNvGraphicFramePr>
+              <a:graphicFrameLocks xmlns:a="http://schemas.openxmlformats.org/drawingml/2006/main" noChangeAspect="1"/>
+            </wp:cNvGraphicFramePr>
+            <a:graphic xmlns:a="http://schemas.openxmlformats.org/drawingml/2006/main">
+              <a:graphicData uri="http://schemas.openxmlformats.org/drawingml/2006/picture">
+                <pic:pic xmlns:pic="http://schemas.openxmlformats.org/drawingml/2006/picture">
+                  <pic:nvPicPr>
+                    <pic:cNvPr id="3" name="Captura de pantalla 2019-05-03 a las 19.15.05.png"/>
+                    <pic:cNvPicPr/>
+                  </pic:nvPicPr>
+                  <pic:blipFill>
+                    <a:blip r:embed="rId10">
+                      <a:extLst>
+                        <a:ext uri="{28A0092B-C50C-407E-A947-70E740481C1C}">
+                          <a14:useLocalDpi xmlns:a14="http://schemas.microsoft.com/office/drawing/2010/main" val="0"/>
+                        </a:ext>
+                      </a:extLst>
+                    </a:blip>
+                    <a:stretch>
+                      <a:fillRect/>
+                    </a:stretch>
+                  </pic:blipFill>
+                  <pic:spPr>
+                    <a:xfrm>
+                      <a:off x="0" y="0"/>
+                      <a:ext cx="5396230" cy="3112770"/>
+                    </a:xfrm>
+                    <a:prstGeom prst="rect">
+                      <a:avLst/>
+                    </a:prstGeom>
+                  </pic:spPr>
+                </pic:pic>
+              </a:graphicData>
+            </a:graphic>
+          </wp:inline>
+        </w:drawing>
+      </w:r>
+    </w:p>
+    <w:p>
+      <w:pPr>
+        <w:pStyle w:val="Descripcin"/>
+        <w:jc w:val="both"/>
+      </w:pPr>
+      <w:r>
+        <w:t xml:space="preserve">Figura </w:t>
+      </w:r>
+      <w:r>
+        <w:fldChar w:fldCharType="begin"/>
+      </w:r>
+      <w:r>
+        <w:instrText xml:space="preserve"> SEQ Figura \* ARABIC </w:instrText>
+      </w:r>
+      <w:r>
+        <w:fldChar w:fldCharType="separate"/>
+      </w:r>
+      <w:r>
+        <w:rPr>
+          <w:noProof/>
+        </w:rPr>
+        <w:t>2</w:t>
+      </w:r>
+      <w:r>
+        <w:fldChar w:fldCharType="end"/>
+      </w:r>
+      <w:r>
+        <w:t xml:space="preserve"> - Representación de ficha paciente 1</w:t>
+      </w:r>
+    </w:p>
+    <w:p>
+      <w:pPr>
+        <w:keepNext/>
+      </w:pPr>
+      <w:r>
+        <w:rPr>
+          <w:noProof/>
+        </w:rPr>
+        <w:drawing>
+          <wp:inline distT="0" distB="0" distL="0" distR="0">
+            <wp:extent cx="5396230" cy="3238500"/>
+            <wp:effectExtent l="0" t="0" r="1270" b="0"/>
+            <wp:docPr id="4" name="Imagen 4" descr="Imagen que contiene captura de pantalla&#10;&#10;Descripción generada automáticamente"/>
+            <wp:cNvGraphicFramePr>
+              <a:graphicFrameLocks xmlns:a="http://schemas.openxmlformats.org/drawingml/2006/main" noChangeAspect="1"/>
+            </wp:cNvGraphicFramePr>
+            <a:graphic xmlns:a="http://schemas.openxmlformats.org/drawingml/2006/main">
+              <a:graphicData uri="http://schemas.openxmlformats.org/drawingml/2006/picture">
+                <pic:pic xmlns:pic="http://schemas.openxmlformats.org/drawingml/2006/picture">
+                  <pic:nvPicPr>
+                    <pic:cNvPr id="4" name="Captura de pantalla 2019-05-03 a las 19.38.14.png"/>
+                    <pic:cNvPicPr/>
+                  </pic:nvPicPr>
+                  <pic:blipFill>
+                    <a:blip r:embed="rId11">
+                      <a:extLst>
+                        <a:ext uri="{28A0092B-C50C-407E-A947-70E740481C1C}">
+                          <a14:useLocalDpi xmlns:a14="http://schemas.microsoft.com/office/drawing/2010/main" val="0"/>
+                        </a:ext>
+                      </a:extLst>
+                    </a:blip>
+                    <a:stretch>
+                      <a:fillRect/>
+                    </a:stretch>
+                  </pic:blipFill>
+                  <pic:spPr>
+                    <a:xfrm>
+                      <a:off x="0" y="0"/>
+                      <a:ext cx="5396230" cy="3238500"/>
+                    </a:xfrm>
+                    <a:prstGeom prst="rect">
+                      <a:avLst/>
+                    </a:prstGeom>
+                  </pic:spPr>
+                </pic:pic>
+              </a:graphicData>
+            </a:graphic>
+          </wp:inline>
+        </w:drawing>
+      </w:r>
+    </w:p>
+    <w:p>
+      <w:pPr>
+        <w:pStyle w:val="Descripcin"/>
+      </w:pPr>
+      <w:r>
+        <w:t xml:space="preserve">Figura </w:t>
+      </w:r>
+      <w:r>
+        <w:fldChar w:fldCharType="begin"/>
+      </w:r>
+      <w:r>
+        <w:instrText xml:space="preserve"> SEQ Figura \* ARABIC </w:instrText>
+      </w:r>
+      <w:r>
+        <w:fldChar w:fldCharType="separate"/>
+      </w:r>
+      <w:r>
+        <w:rPr>
+          <w:noProof/>
+        </w:rPr>
+        <w:t>3</w:t>
+      </w:r>
+      <w:r>
+        <w:fldChar w:fldCharType="end"/>
+      </w:r>
+      <w:r>
+        <w:t xml:space="preserve"> - Representación ficha de paciente 2</w:t>
+      </w:r>
+    </w:p>
+    <w:p/>
+    <w:p>
+      <w:pPr>
+        <w:jc w:val="both"/>
+        <w:rPr>
+          <w:sz w:val="22"/>
+        </w:rPr>
+      </w:pPr>
+    </w:p>
+    <w:p>
+      <w:pPr>
+        <w:jc w:val="both"/>
+        <w:rPr>
+          <w:sz w:val="22"/>
+        </w:rPr>
+      </w:pPr>
+    </w:p>
+    <w:p>
+      <w:pPr>
+        <w:jc w:val="both"/>
+        <w:rPr>
+          <w:sz w:val="22"/>
+        </w:rPr>
+      </w:pPr>
+    </w:p>
+    <w:p>
+      <w:pPr>
+        <w:keepNext/>
+        <w:jc w:val="both"/>
+      </w:pPr>
+      <w:r>
+        <w:rPr>
+          <w:noProof/>
+          <w:sz w:val="22"/>
+        </w:rPr>
+        <w:lastRenderedPageBreak/>
+        <w:drawing>
+          <wp:inline distT="0" distB="0" distL="0" distR="0">
+            <wp:extent cx="5396230" cy="3068320"/>
+            <wp:effectExtent l="0" t="0" r="1270" b="5080"/>
+            <wp:docPr id="5" name="Imagen 5" descr="Imagen que contiene captura de pantalla&#10;&#10;Descripción generada automáticamente"/>
+            <wp:cNvGraphicFramePr>
+              <a:graphicFrameLocks xmlns:a="http://schemas.openxmlformats.org/drawingml/2006/main" noChangeAspect="1"/>
+            </wp:cNvGraphicFramePr>
+            <a:graphic xmlns:a="http://schemas.openxmlformats.org/drawingml/2006/main">
+              <a:graphicData uri="http://schemas.openxmlformats.org/drawingml/2006/picture">
+                <pic:pic xmlns:pic="http://schemas.openxmlformats.org/drawingml/2006/picture">
+                  <pic:nvPicPr>
+                    <pic:cNvPr id="5" name="Captura de pantalla 2019-05-03 a las 19.37.35.png"/>
+                    <pic:cNvPicPr/>
+                  </pic:nvPicPr>
+                  <pic:blipFill>
+                    <a:blip r:embed="rId12">
+                      <a:extLst>
+                        <a:ext uri="{28A0092B-C50C-407E-A947-70E740481C1C}">
+                          <a14:useLocalDpi xmlns:a14="http://schemas.microsoft.com/office/drawing/2010/main" val="0"/>
+                        </a:ext>
+                      </a:extLst>
+                    </a:blip>
+                    <a:stretch>
+                      <a:fillRect/>
+                    </a:stretch>
+                  </pic:blipFill>
+                  <pic:spPr>
+                    <a:xfrm>
+                      <a:off x="0" y="0"/>
+                      <a:ext cx="5396230" cy="3068320"/>
+                    </a:xfrm>
+                    <a:prstGeom prst="rect">
+                      <a:avLst/>
+                    </a:prstGeom>
+                  </pic:spPr>
+                </pic:pic>
+              </a:graphicData>
+            </a:graphic>
+          </wp:inline>
+        </w:drawing>
+      </w:r>
+    </w:p>
+    <w:p>
+      <w:pPr>
+        <w:pStyle w:val="Descripcin"/>
+        <w:jc w:val="both"/>
+      </w:pPr>
+      <w:r>
+        <w:t xml:space="preserve">Figura </w:t>
+      </w:r>
+      <w:r>
+        <w:fldChar w:fldCharType="begin"/>
+      </w:r>
+      <w:r>
+        <w:instrText xml:space="preserve"> SEQ Figura \* ARABIC </w:instrText>
+      </w:r>
+      <w:r>
+        <w:fldChar w:fldCharType="separate"/>
+      </w:r>
+      <w:r>
+        <w:rPr>
+          <w:noProof/>
+        </w:rPr>
+        <w:t>4</w:t>
+      </w:r>
+      <w:r>
+        <w:fldChar w:fldCharType="end"/>
+      </w:r>
+      <w:r>
+        <w:t xml:space="preserve"> - Recetas nutrium.io</w:t>
+      </w:r>
+    </w:p>
+    <w:p/>
+    <w:p>
+      <w:pPr>
+        <w:rPr>
+          <w:sz w:val="22"/>
+        </w:rPr>
+      </w:pPr>
+      <w:r>
+        <w:rPr>
+          <w:sz w:val="22"/>
+        </w:rPr>
+        <w:t>En la</w:t>
+      </w:r>
+      <w:r>
+        <w:rPr>
+          <w:sz w:val="22"/>
+        </w:rPr>
+        <w:t xml:space="preserve"> Figura 4, podemos ver la sección se recetas de nutrium.io. Est</w:t>
+      </w:r>
+      <w:r>
+        <w:rPr>
+          <w:sz w:val="22"/>
+        </w:rPr>
+        <w:t>a funcionalidad es la encargada de añadir nuestros alimentos a la base de datos, proporcionando todos los valores nutricionales de los mismos. Una vez añadidos los alimentos, se pueden combinar para crear recetas. Es una funcionalidad muy potente e inteligente, pero tiene el inconveniente de tener que introducir todos los alimentos de cada receta y sus valores nutricionales a mano. Existen alimentos ya completos con sus valores nutricionales ya introducidos</w:t>
+      </w:r>
+      <w:r>
+        <w:rPr>
+          <w:sz w:val="22"/>
+        </w:rPr>
+        <w:t xml:space="preserve"> en su base de datos</w:t>
+      </w:r>
+      <w:r>
+        <w:rPr>
+          <w:sz w:val="22"/>
+        </w:rPr>
+        <w:t xml:space="preserve">, pero el nutricionista no puede confiar en que esos datos sean correctos, debe cerciorarse de que así es, y eso conlleva mucho tiempo. </w:t>
+      </w:r>
+    </w:p>
+    <w:p>
+      <w:pPr>
+        <w:rPr>
+          <w:sz w:val="22"/>
+        </w:rPr>
+      </w:pPr>
+      <w:r>
+        <w:rPr>
+          <w:sz w:val="22"/>
+        </w:rPr>
+        <w:t>Por todo ello, lo considero una funcionalidad muy potente, pero necesaria del respaldo de unos datos confirmados y verídicos</w:t>
+      </w:r>
+      <w:r>
+        <w:rPr>
+          <w:sz w:val="22"/>
+        </w:rPr>
+        <w:t>.</w:t>
+      </w:r>
+    </w:p>
+    <w:p>
+      <w:pPr>
+        <w:rPr>
+          <w:sz w:val="22"/>
+        </w:rPr>
+      </w:pPr>
+    </w:p>
+    <w:p>
+      <w:pPr>
+        <w:rPr>
+          <w:sz w:val="22"/>
+        </w:rPr>
+      </w:pPr>
+      <w:r>
+        <w:rPr>
+          <w:sz w:val="22"/>
+        </w:rPr>
+        <w:t>El precio de nutrium.io es de 50€ mensuales para un máximo de 10 pacientes, 68€ para un máximo de 25 pacientes, y 104€ mensuales para pacientes ilimitados.</w:t>
+      </w:r>
+    </w:p>
+    <w:p>
+      <w:pPr>
+        <w:rPr>
+          <w:sz w:val="22"/>
+        </w:rPr>
+      </w:pPr>
+      <w:r>
+        <w:rPr>
+          <w:sz w:val="22"/>
+        </w:rPr>
+        <w:br w:type="page"/>
+      </w:r>
+    </w:p>
+    <w:p>
+      <w:pPr>
+        <w:pStyle w:val="Ttulo2"/>
+        <w:rPr>
+          <w:rFonts w:asciiTheme="minorHAnsi" w:hAnsiTheme="minorHAnsi" w:cstheme="minorHAnsi"/>
+          <w:color w:val="000000" w:themeColor="text1"/>
+        </w:rPr>
+      </w:pPr>
+      <w:r>
+        <w:rPr>
+          <w:rFonts w:asciiTheme="minorHAnsi" w:hAnsiTheme="minorHAnsi" w:cstheme="minorHAnsi"/>
+          <w:color w:val="000000" w:themeColor="text1"/>
+        </w:rPr>
+        <w:lastRenderedPageBreak/>
+        <w:t>3</w:t>
+      </w:r>
+      <w:r>
+        <w:rPr>
+          <w:rFonts w:asciiTheme="minorHAnsi" w:hAnsiTheme="minorHAnsi" w:cstheme="minorHAnsi"/>
+          <w:color w:val="000000" w:themeColor="text1"/>
+        </w:rPr>
+        <w:t>.</w:t>
+      </w:r>
+      <w:r>
+        <w:rPr>
+          <w:rFonts w:asciiTheme="minorHAnsi" w:hAnsiTheme="minorHAnsi" w:cstheme="minorHAnsi"/>
+          <w:color w:val="000000" w:themeColor="text1"/>
+        </w:rPr>
+        <w:t>2</w:t>
+      </w:r>
+      <w:r>
+        <w:rPr>
+          <w:rFonts w:asciiTheme="minorHAnsi" w:hAnsiTheme="minorHAnsi" w:cstheme="minorHAnsi"/>
+          <w:color w:val="000000" w:themeColor="text1"/>
+        </w:rPr>
+        <w:t xml:space="preserve">. </w:t>
+      </w:r>
+      <w:r>
+        <w:rPr>
+          <w:rFonts w:asciiTheme="minorHAnsi" w:hAnsiTheme="minorHAnsi" w:cstheme="minorHAnsi"/>
+          <w:color w:val="000000" w:themeColor="text1"/>
+        </w:rPr>
+        <w:t>nutritioapp</w:t>
+      </w:r>
+    </w:p>
+    <w:p>
+      <w:pPr>
+        <w:rPr>
+          <w:rFonts w:cstheme="minorHAnsi"/>
+          <w:sz w:val="22"/>
+          <w:lang w:val="es-ES"/>
+        </w:rPr>
+      </w:pPr>
+    </w:p>
+    <w:p>
+      <w:pPr>
+        <w:jc w:val="both"/>
+        <w:rPr>
+          <w:sz w:val="22"/>
+        </w:rPr>
+      </w:pPr>
+      <w:r>
+        <w:tab/>
+      </w:r>
+    </w:p>
+    <w:p>
+      <w:pPr>
+        <w:rPr>
+          <w:rFonts w:ascii="Calibri" w:hAnsi="Calibri"/>
+          <w:sz w:val="22"/>
+          <w:szCs w:val="22"/>
+        </w:rPr>
+      </w:pPr>
+      <w:r>
+        <w:rPr>
+          <w:sz w:val="22"/>
+        </w:rPr>
+        <w:tab/>
+      </w:r>
+      <w:r>
+        <w:rPr>
+          <w:rFonts w:ascii="Calibri" w:hAnsi="Calibri"/>
+          <w:sz w:val="22"/>
+          <w:szCs w:val="22"/>
+        </w:rPr>
+        <w:t xml:space="preserve">La aplicación web de </w:t>
+      </w:r>
+      <w:r>
+        <w:rPr>
+          <w:rFonts w:ascii="Calibri" w:hAnsi="Calibri"/>
+          <w:sz w:val="22"/>
+          <w:szCs w:val="22"/>
+        </w:rPr>
+        <w:t>nutritioapp</w:t>
+      </w:r>
+      <w:r>
+        <w:rPr>
+          <w:rStyle w:val="Refdenotaalpie"/>
+          <w:rFonts w:ascii="Calibri" w:hAnsi="Calibri"/>
+          <w:sz w:val="22"/>
+          <w:szCs w:val="22"/>
+        </w:rPr>
+        <w:footnoteReference w:id="2"/>
+      </w:r>
+      <w:r>
+        <w:rPr>
+          <w:rFonts w:ascii="Calibri" w:hAnsi="Calibri"/>
+          <w:sz w:val="22"/>
+          <w:szCs w:val="22"/>
+        </w:rPr>
+        <w:t xml:space="preserve"> </w:t>
+      </w:r>
+      <w:r>
+        <w:rPr>
+          <w:rFonts w:ascii="Calibri" w:hAnsi="Calibri"/>
+          <w:sz w:val="22"/>
+          <w:szCs w:val="22"/>
+        </w:rPr>
+        <w:t xml:space="preserve"> tiene un chat en directo</w:t>
+      </w:r>
+    </w:p>
+    <w:p>
+      <w:pPr>
+        <w:rPr>
+          <w:rFonts w:ascii="Calibri" w:hAnsi="Calibri"/>
+          <w:sz w:val="22"/>
+          <w:szCs w:val="22"/>
+        </w:rPr>
+      </w:pPr>
+      <w:r>
+        <w:rPr>
+          <w:rFonts w:ascii="Calibri" w:hAnsi="Calibri"/>
+          <w:sz w:val="22"/>
+          <w:szCs w:val="22"/>
+        </w:rPr>
+        <w:t>Tiene cuestionario de consumo de alimentos</w:t>
+      </w:r>
+    </w:p>
+    <w:p>
+      <w:pPr>
+        <w:rPr>
+          <w:rFonts w:ascii="Calibri" w:hAnsi="Calibri"/>
+          <w:b/>
+          <w:sz w:val="22"/>
+          <w:szCs w:val="22"/>
+        </w:rPr>
+      </w:pPr>
+      <w:r>
+        <w:rPr>
+          <w:rFonts w:ascii="Calibri" w:hAnsi="Calibri"/>
+          <w:sz w:val="22"/>
+          <w:szCs w:val="22"/>
+        </w:rPr>
+        <w:t xml:space="preserve">Permite realizar un seguimiento de </w:t>
+      </w:r>
+      <w:bookmarkStart w:id="5" w:name="_GoBack"/>
+      <w:bookmarkEnd w:id="5"/>
+      <w:r>
+        <w:rPr>
+          <w:rFonts w:ascii="Calibri" w:hAnsi="Calibri"/>
+          <w:sz w:val="22"/>
+          <w:szCs w:val="22"/>
+        </w:rPr>
+        <w:t>medidas,</w:t>
+      </w:r>
+      <w:r>
+        <w:rPr>
+          <w:rFonts w:ascii="Calibri" w:hAnsi="Calibri"/>
+          <w:sz w:val="22"/>
+          <w:szCs w:val="22"/>
+        </w:rPr>
+        <w:t xml:space="preserve"> pero </w:t>
+      </w:r>
+      <w:r>
+        <w:rPr>
+          <w:rFonts w:ascii="Calibri" w:hAnsi="Calibri"/>
+          <w:b/>
+          <w:sz w:val="22"/>
+          <w:szCs w:val="22"/>
+        </w:rPr>
+        <w:t>no muestran métricas, ni este ni el anterior</w:t>
+      </w:r>
+    </w:p>
+    <w:p>
+      <w:pPr>
+        <w:rPr>
+          <w:rFonts w:ascii="Calibri" w:hAnsi="Calibri"/>
+          <w:sz w:val="22"/>
+          <w:szCs w:val="22"/>
+        </w:rPr>
+      </w:pPr>
+      <w:r>
+        <w:rPr>
+          <w:rFonts w:ascii="Calibri" w:hAnsi="Calibri"/>
+          <w:sz w:val="22"/>
+          <w:szCs w:val="22"/>
+        </w:rPr>
+        <w:t>Permite añadir alimentos</w:t>
+      </w:r>
+    </w:p>
+    <w:p>
+      <w:pPr>
+        <w:rPr>
+          <w:rFonts w:ascii="Calibri" w:hAnsi="Calibri"/>
+          <w:sz w:val="22"/>
+          <w:szCs w:val="22"/>
+        </w:rPr>
+      </w:pPr>
+      <w:r>
+        <w:rPr>
+          <w:rFonts w:ascii="Calibri" w:hAnsi="Calibri"/>
+          <w:sz w:val="22"/>
+          <w:szCs w:val="22"/>
+        </w:rPr>
+        <w:t>Permite añadir recetas</w:t>
+      </w:r>
+    </w:p>
+    <w:p>
+      <w:pPr>
+        <w:rPr>
+          <w:rFonts w:ascii="Calibri" w:hAnsi="Calibri"/>
+          <w:sz w:val="22"/>
+          <w:szCs w:val="22"/>
+        </w:rPr>
+      </w:pPr>
+      <w:r>
+        <w:rPr>
+          <w:rFonts w:ascii="Calibri" w:hAnsi="Calibri"/>
+          <w:sz w:val="22"/>
+          <w:szCs w:val="22"/>
+        </w:rPr>
+        <w:t>Permite mensajería instantánea</w:t>
+      </w:r>
+    </w:p>
+    <w:p>
+      <w:pPr>
+        <w:rPr>
+          <w:rFonts w:ascii="Calibri" w:hAnsi="Calibri"/>
+          <w:sz w:val="22"/>
+          <w:szCs w:val="22"/>
+        </w:rPr>
+      </w:pPr>
+      <w:r>
+        <w:rPr>
+          <w:rFonts w:ascii="Calibri" w:hAnsi="Calibri"/>
+          <w:sz w:val="22"/>
+          <w:szCs w:val="22"/>
+        </w:rPr>
+        <w:t>Permite establecer un plan de comidas objetivo/</w:t>
+      </w:r>
+      <w:r>
+        <w:rPr>
+          <w:rFonts w:ascii="Calibri" w:hAnsi="Calibri"/>
+          <w:sz w:val="22"/>
+          <w:szCs w:val="22"/>
+        </w:rPr>
+        <w:t>calorías</w:t>
+      </w:r>
+    </w:p>
+    <w:p>
+      <w:pPr>
+        <w:rPr>
+          <w:rFonts w:ascii="Calibri" w:hAnsi="Calibri"/>
+          <w:sz w:val="22"/>
+          <w:szCs w:val="22"/>
+        </w:rPr>
+      </w:pPr>
+    </w:p>
+    <w:p>
+      <w:pPr>
+        <w:rPr>
+          <w:rFonts w:ascii="Calibri" w:hAnsi="Calibri"/>
+          <w:sz w:val="22"/>
+          <w:szCs w:val="22"/>
+        </w:rPr>
+      </w:pPr>
+      <w:r>
+        <w:rPr>
+          <w:rFonts w:ascii="Calibri" w:hAnsi="Calibri"/>
+          <w:sz w:val="22"/>
+          <w:szCs w:val="22"/>
+        </w:rPr>
+        <w:t>El precio es de 44€ al mes con máximo de 25 pacientes</w:t>
+      </w:r>
+    </w:p>
+    <w:p>
+      <w:pPr>
+        <w:rPr>
+          <w:sz w:val="22"/>
+        </w:rPr>
+      </w:pPr>
+      <w:r>
+        <w:rPr>
+          <w:rFonts w:ascii="Calibri" w:hAnsi="Calibri"/>
+          <w:sz w:val="22"/>
+          <w:szCs w:val="22"/>
+        </w:rPr>
+        <w:t>74€ al mes con máximo de 75 pacientes el cual es el máximo y no indica precio para más pacientes, lo incluye en su plan de clínica del cual no ofrecen información de precios.</w:t>
+      </w:r>
+    </w:p>
     <w:sectPr>
-      <w:footerReference w:type="even" r:id="rId9"/>
-      <w:footerReference w:type="default" r:id="rId10"/>
+      <w:footerReference w:type="even" r:id="rId13"/>
+      <w:footerReference w:type="default" r:id="rId14"/>
       <w:pgSz w:w="11900" w:h="16840"/>
       <w:pgMar w:top="1417" w:right="1701" w:bottom="1417" w:left="1701" w:header="708" w:footer="708" w:gutter="0"/>
       <w:cols w:space="708"/>
@@ -2356,6 +3732,61 @@
     <w:p>
       <w:r>
         <w:continuationSeparator/>
+      </w:r>
+    </w:p>
+  </w:footnote>
+  <w:footnote w:id="1">
+    <w:p>
+      <w:pPr>
+        <w:pStyle w:val="Textonotapie"/>
+        <w:rPr>
+          <w:lang w:val="es-ES"/>
+        </w:rPr>
+      </w:pPr>
+      <w:r>
+        <w:rPr>
+          <w:rStyle w:val="Refdenotaalpie"/>
+        </w:rPr>
+        <w:footnoteRef/>
+      </w:r>
+      <w:r>
+        <w:t xml:space="preserve"> </w:t>
+      </w:r>
+      <w:r>
+        <w:rPr>
+          <w:lang w:val="es-ES"/>
+        </w:rPr>
+        <w:t>http://</w:t>
+      </w:r>
+      <w:r>
+        <w:rPr>
+          <w:rFonts w:ascii="Calibri" w:hAnsi="Calibri"/>
+          <w:sz w:val="22"/>
+          <w:szCs w:val="22"/>
+        </w:rPr>
+        <w:t>nutrium.io</w:t>
+      </w:r>
+    </w:p>
+  </w:footnote>
+  <w:footnote w:id="2">
+    <w:p>
+      <w:pPr>
+        <w:pStyle w:val="Textonotapie"/>
+        <w:rPr>
+          <w:lang w:val="es-ES"/>
+        </w:rPr>
+      </w:pPr>
+      <w:r>
+        <w:rPr>
+          <w:rStyle w:val="Refdenotaalpie"/>
+        </w:rPr>
+        <w:footnoteRef/>
+      </w:r>
+      <w:r>
+        <w:t xml:space="preserve"> </w:t>
+      </w:r>
+      <w:r>
+        <w:t>https://nutritioapp.com</w:t>
       </w:r>
     </w:p>
   </w:footnote>
@@ -3297,7 +4728,6 @@
     <w:next w:val="Normal"/>
     <w:autoRedefine/>
     <w:uiPriority w:val="39"/>
-    <w:semiHidden/>
     <w:unhideWhenUsed/>
     <w:rsid w:val="00A61CF8"/>
     <w:pPr>
@@ -3490,6 +4920,71 @@
     <w:semiHidden/>
     <w:unhideWhenUsed/>
     <w:rsid w:val="006C38EB"/>
+  </w:style>
+  <w:style w:type="paragraph" w:styleId="Textonotapie">
+    <w:name w:val="footnote text"/>
+    <w:basedOn w:val="Normal"/>
+    <w:link w:val="TextonotapieCar"/>
+    <w:uiPriority w:val="99"/>
+    <w:semiHidden/>
+    <w:unhideWhenUsed/>
+    <w:rsid w:val="009A25E9"/>
+    <w:rPr>
+      <w:sz w:val="20"/>
+      <w:szCs w:val="20"/>
+    </w:rPr>
+  </w:style>
+  <w:style w:type="character" w:customStyle="1" w:styleId="TextonotapieCar">
+    <w:name w:val="Texto nota pie Car"/>
+    <w:basedOn w:val="Fuentedeprrafopredeter"/>
+    <w:link w:val="Textonotapie"/>
+    <w:uiPriority w:val="99"/>
+    <w:semiHidden/>
+    <w:rsid w:val="009A25E9"/>
+    <w:rPr>
+      <w:sz w:val="20"/>
+      <w:szCs w:val="20"/>
+    </w:rPr>
+  </w:style>
+  <w:style w:type="character" w:styleId="Refdenotaalpie">
+    <w:name w:val="footnote reference"/>
+    <w:basedOn w:val="Fuentedeprrafopredeter"/>
+    <w:uiPriority w:val="99"/>
+    <w:semiHidden/>
+    <w:unhideWhenUsed/>
+    <w:rsid w:val="009A25E9"/>
+    <w:rPr>
+      <w:vertAlign w:val="superscript"/>
+    </w:rPr>
+  </w:style>
+  <w:style w:type="paragraph" w:styleId="Descripcin">
+    <w:name w:val="caption"/>
+    <w:basedOn w:val="Normal"/>
+    <w:next w:val="Normal"/>
+    <w:uiPriority w:val="35"/>
+    <w:unhideWhenUsed/>
+    <w:qFormat/>
+    <w:rsid w:val="00400081"/>
+    <w:pPr>
+      <w:spacing w:after="200"/>
+    </w:pPr>
+    <w:rPr>
+      <w:i/>
+      <w:iCs/>
+      <w:color w:val="44546A" w:themeColor="text2"/>
+      <w:sz w:val="18"/>
+      <w:szCs w:val="18"/>
+    </w:rPr>
+  </w:style>
+  <w:style w:type="character" w:styleId="Mencinsinresolver">
+    <w:name w:val="Unresolved Mention"/>
+    <w:basedOn w:val="Fuentedeprrafopredeter"/>
+    <w:uiPriority w:val="99"/>
+    <w:rsid w:val="00783348"/>
+    <w:rPr>
+      <w:color w:val="605E5C"/>
+      <w:shd w:val="clear" w:color="auto" w:fill="E1DFDD"/>
+    </w:rPr>
   </w:style>
 </w:styles>
 </file>
@@ -3760,7 +5255,7 @@
 </file>
 
 <file path=customXml/itemProps1.xml><?xml version="1.0" encoding="utf-8"?>
-<ds:datastoreItem xmlns:ds="http://schemas.openxmlformats.org/officeDocument/2006/customXml" ds:itemID="{3083BF0C-C400-3B46-BB9C-96BCE92A9F34}">
+<ds:datastoreItem xmlns:ds="http://schemas.openxmlformats.org/officeDocument/2006/customXml" ds:itemID="{A3926FEF-C90F-A74B-87F3-C0DC3072C5FD}">
   <ds:schemaRefs>
     <ds:schemaRef ds:uri="http://schemas.openxmlformats.org/officeDocument/2006/bibliography"/>
   </ds:schemaRefs>

</xml_diff>

<commit_message>
Finalizado estado del arte
</commit_message>
<xml_diff>
--- a/Memoria/Memoria.docx
+++ b/Memoria/Memoria.docx
@@ -304,7 +304,7 @@
           <w:lang w:val="es-ES"/>
         </w:rPr>
       </w:pPr>
-      <w:bookmarkStart w:id="0" w:name="_Toc7802844"/>
+      <w:bookmarkStart w:id="0" w:name="_Toc7865363"/>
       <w:r>
         <w:rPr>
           <w:rFonts w:asciiTheme="minorHAnsi" w:hAnsiTheme="minorHAnsi" w:cstheme="minorHAnsi"/>
@@ -373,7 +373,7 @@
             </w:rPr>
             <w:fldChar w:fldCharType="separate"/>
           </w:r>
-          <w:hyperlink w:anchor="_Toc7802844" w:history="1">
+          <w:hyperlink w:anchor="_Toc7865363" w:history="1">
             <w:r>
               <w:rPr>
                 <w:rStyle w:val="Hipervnculo"/>
@@ -401,7 +401,7 @@
                 <w:noProof/>
                 <w:webHidden/>
               </w:rPr>
-              <w:instrText xml:space="preserve"> PAGEREF _Toc7802844 \h </w:instrText>
+              <w:instrText xml:space="preserve"> PAGEREF _Toc7865363 \h </w:instrText>
             </w:r>
             <w:r>
               <w:rPr>
@@ -449,7 +449,7 @@
               <w:lang w:val="es-ES" w:eastAsia="es-ES_tradnl"/>
             </w:rPr>
           </w:pPr>
-          <w:hyperlink w:anchor="_Toc7802845" w:history="1">
+          <w:hyperlink w:anchor="_Toc7865364" w:history="1">
             <w:r>
               <w:rPr>
                 <w:rStyle w:val="Hipervnculo"/>
@@ -497,7 +497,7 @@
                 <w:noProof/>
                 <w:webHidden/>
               </w:rPr>
-              <w:instrText xml:space="preserve"> PAGEREF _Toc7802845 \h </w:instrText>
+              <w:instrText xml:space="preserve"> PAGEREF _Toc7865364 \h </w:instrText>
             </w:r>
             <w:r>
               <w:rPr>
@@ -544,7 +544,7 @@
               <w:lang w:val="es-ES" w:eastAsia="es-ES_tradnl"/>
             </w:rPr>
           </w:pPr>
-          <w:hyperlink w:anchor="_Toc7802846" w:history="1">
+          <w:hyperlink w:anchor="_Toc7865365" w:history="1">
             <w:r>
               <w:rPr>
                 <w:rStyle w:val="Hipervnculo"/>
@@ -571,7 +571,7 @@
                 <w:noProof/>
                 <w:webHidden/>
               </w:rPr>
-              <w:instrText xml:space="preserve"> PAGEREF _Toc7802846 \h </w:instrText>
+              <w:instrText xml:space="preserve"> PAGEREF _Toc7865365 \h </w:instrText>
             </w:r>
             <w:r>
               <w:rPr>
@@ -618,7 +618,7 @@
               <w:lang w:val="es-ES" w:eastAsia="es-ES_tradnl"/>
             </w:rPr>
           </w:pPr>
-          <w:hyperlink w:anchor="_Toc7802847" w:history="1">
+          <w:hyperlink w:anchor="_Toc7865366" w:history="1">
             <w:r>
               <w:rPr>
                 <w:rStyle w:val="Hipervnculo"/>
@@ -645,7 +645,7 @@
                 <w:noProof/>
                 <w:webHidden/>
               </w:rPr>
-              <w:instrText xml:space="preserve"> PAGEREF _Toc7802847 \h </w:instrText>
+              <w:instrText xml:space="preserve"> PAGEREF _Toc7865366 \h </w:instrText>
             </w:r>
             <w:r>
               <w:rPr>
@@ -692,7 +692,7 @@
               <w:lang w:val="es-ES" w:eastAsia="es-ES_tradnl"/>
             </w:rPr>
           </w:pPr>
-          <w:hyperlink w:anchor="_Toc7802848" w:history="1">
+          <w:hyperlink w:anchor="_Toc7865367" w:history="1">
             <w:r>
               <w:rPr>
                 <w:rStyle w:val="Hipervnculo"/>
@@ -719,7 +719,7 @@
                 <w:noProof/>
                 <w:webHidden/>
               </w:rPr>
-              <w:instrText xml:space="preserve"> PAGEREF _Toc7802848 \h </w:instrText>
+              <w:instrText xml:space="preserve"> PAGEREF _Toc7865367 \h </w:instrText>
             </w:r>
             <w:r>
               <w:rPr>
@@ -740,6 +740,228 @@
                 <w:webHidden/>
               </w:rPr>
               <w:t>6</w:t>
+            </w:r>
+            <w:r>
+              <w:rPr>
+                <w:noProof/>
+                <w:webHidden/>
+              </w:rPr>
+              <w:fldChar w:fldCharType="end"/>
+            </w:r>
+          </w:hyperlink>
+        </w:p>
+        <w:p>
+          <w:pPr>
+            <w:pStyle w:val="TDC1"/>
+            <w:tabs>
+              <w:tab w:val="right" w:leader="dot" w:pos="8488"/>
+            </w:tabs>
+            <w:rPr>
+              <w:rFonts w:eastAsiaTheme="minorEastAsia" w:cstheme="minorBidi"/>
+              <w:b w:val="0"/>
+              <w:bCs w:val="0"/>
+              <w:i w:val="0"/>
+              <w:iCs w:val="0"/>
+              <w:noProof/>
+              <w:lang w:val="es-ES" w:eastAsia="es-ES_tradnl"/>
+            </w:rPr>
+          </w:pPr>
+          <w:hyperlink w:anchor="_Toc7865368" w:history="1">
+            <w:r>
+              <w:rPr>
+                <w:rStyle w:val="Hipervnculo"/>
+                <w:noProof/>
+              </w:rPr>
+              <w:t>3. Estado del Arte</w:t>
+            </w:r>
+            <w:r>
+              <w:rPr>
+                <w:noProof/>
+                <w:webHidden/>
+              </w:rPr>
+              <w:tab/>
+            </w:r>
+            <w:r>
+              <w:rPr>
+                <w:noProof/>
+                <w:webHidden/>
+              </w:rPr>
+              <w:fldChar w:fldCharType="begin"/>
+            </w:r>
+            <w:r>
+              <w:rPr>
+                <w:noProof/>
+                <w:webHidden/>
+              </w:rPr>
+              <w:instrText xml:space="preserve"> PAGEREF _Toc7865368 \h </w:instrText>
+            </w:r>
+            <w:r>
+              <w:rPr>
+                <w:noProof/>
+                <w:webHidden/>
+              </w:rPr>
+            </w:r>
+            <w:r>
+              <w:rPr>
+                <w:noProof/>
+                <w:webHidden/>
+              </w:rPr>
+              <w:fldChar w:fldCharType="separate"/>
+            </w:r>
+            <w:r>
+              <w:rPr>
+                <w:noProof/>
+                <w:webHidden/>
+              </w:rPr>
+              <w:t>7</w:t>
+            </w:r>
+            <w:r>
+              <w:rPr>
+                <w:noProof/>
+                <w:webHidden/>
+              </w:rPr>
+              <w:fldChar w:fldCharType="end"/>
+            </w:r>
+          </w:hyperlink>
+        </w:p>
+        <w:p>
+          <w:pPr>
+            <w:pStyle w:val="TDC2"/>
+            <w:tabs>
+              <w:tab w:val="right" w:leader="dot" w:pos="8488"/>
+            </w:tabs>
+            <w:rPr>
+              <w:rFonts w:eastAsiaTheme="minorEastAsia" w:cstheme="minorBidi"/>
+              <w:b w:val="0"/>
+              <w:bCs w:val="0"/>
+              <w:noProof/>
+              <w:sz w:val="24"/>
+              <w:szCs w:val="24"/>
+              <w:lang w:val="es-ES" w:eastAsia="es-ES_tradnl"/>
+            </w:rPr>
+          </w:pPr>
+          <w:hyperlink w:anchor="_Toc7865369" w:history="1">
+            <w:r>
+              <w:rPr>
+                <w:rStyle w:val="Hipervnculo"/>
+                <w:noProof/>
+              </w:rPr>
+              <w:t>3.1. nutrium.io</w:t>
+            </w:r>
+            <w:r>
+              <w:rPr>
+                <w:noProof/>
+                <w:webHidden/>
+              </w:rPr>
+              <w:tab/>
+            </w:r>
+            <w:r>
+              <w:rPr>
+                <w:noProof/>
+                <w:webHidden/>
+              </w:rPr>
+              <w:fldChar w:fldCharType="begin"/>
+            </w:r>
+            <w:r>
+              <w:rPr>
+                <w:noProof/>
+                <w:webHidden/>
+              </w:rPr>
+              <w:instrText xml:space="preserve"> PAGEREF _Toc7865369 \h </w:instrText>
+            </w:r>
+            <w:r>
+              <w:rPr>
+                <w:noProof/>
+                <w:webHidden/>
+              </w:rPr>
+            </w:r>
+            <w:r>
+              <w:rPr>
+                <w:noProof/>
+                <w:webHidden/>
+              </w:rPr>
+              <w:fldChar w:fldCharType="separate"/>
+            </w:r>
+            <w:r>
+              <w:rPr>
+                <w:noProof/>
+                <w:webHidden/>
+              </w:rPr>
+              <w:t>7</w:t>
+            </w:r>
+            <w:r>
+              <w:rPr>
+                <w:noProof/>
+                <w:webHidden/>
+              </w:rPr>
+              <w:fldChar w:fldCharType="end"/>
+            </w:r>
+          </w:hyperlink>
+        </w:p>
+        <w:p>
+          <w:pPr>
+            <w:pStyle w:val="TDC2"/>
+            <w:tabs>
+              <w:tab w:val="right" w:leader="dot" w:pos="8488"/>
+            </w:tabs>
+            <w:rPr>
+              <w:rFonts w:eastAsiaTheme="minorEastAsia" w:cstheme="minorBidi"/>
+              <w:b w:val="0"/>
+              <w:bCs w:val="0"/>
+              <w:noProof/>
+              <w:sz w:val="24"/>
+              <w:szCs w:val="24"/>
+              <w:lang w:val="es-ES" w:eastAsia="es-ES_tradnl"/>
+            </w:rPr>
+          </w:pPr>
+          <w:hyperlink w:anchor="_Toc7865370" w:history="1">
+            <w:r>
+              <w:rPr>
+                <w:rStyle w:val="Hipervnculo"/>
+                <w:noProof/>
+              </w:rPr>
+              <w:t>3.2. nutritioapp</w:t>
+            </w:r>
+            <w:r>
+              <w:rPr>
+                <w:noProof/>
+                <w:webHidden/>
+              </w:rPr>
+              <w:tab/>
+            </w:r>
+            <w:r>
+              <w:rPr>
+                <w:noProof/>
+                <w:webHidden/>
+              </w:rPr>
+              <w:fldChar w:fldCharType="begin"/>
+            </w:r>
+            <w:r>
+              <w:rPr>
+                <w:noProof/>
+                <w:webHidden/>
+              </w:rPr>
+              <w:instrText xml:space="preserve"> PAGEREF _Toc7865370 \h </w:instrText>
+            </w:r>
+            <w:r>
+              <w:rPr>
+                <w:noProof/>
+                <w:webHidden/>
+              </w:rPr>
+            </w:r>
+            <w:r>
+              <w:rPr>
+                <w:noProof/>
+                <w:webHidden/>
+              </w:rPr>
+              <w:fldChar w:fldCharType="separate"/>
+            </w:r>
+            <w:r>
+              <w:rPr>
+                <w:noProof/>
+                <w:webHidden/>
+              </w:rPr>
+              <w:t>9</w:t>
             </w:r>
             <w:r>
               <w:rPr>
@@ -808,7 +1030,7 @@
         <w:lastRenderedPageBreak/>
         <w:t xml:space="preserve"> </w:t>
       </w:r>
-      <w:bookmarkStart w:id="1" w:name="_Toc7802845"/>
+      <w:bookmarkStart w:id="1" w:name="_Toc7865364"/>
       <w:r>
         <w:rPr>
           <w:rFonts w:asciiTheme="minorHAnsi" w:hAnsiTheme="minorHAnsi" w:cstheme="minorHAnsi"/>
@@ -1035,7 +1257,7 @@
           <w:color w:val="000000" w:themeColor="text1"/>
         </w:rPr>
       </w:pPr>
-      <w:bookmarkStart w:id="2" w:name="_Toc7802846"/>
+      <w:bookmarkStart w:id="2" w:name="_Toc7865365"/>
       <w:r>
         <w:rPr>
           <w:rFonts w:asciiTheme="minorHAnsi" w:hAnsiTheme="minorHAnsi" w:cstheme="minorHAnsi"/>
@@ -1229,7 +1451,7 @@
           <w:color w:val="000000" w:themeColor="text1"/>
         </w:rPr>
       </w:pPr>
-      <w:bookmarkStart w:id="3" w:name="_Toc7802847"/>
+      <w:bookmarkStart w:id="3" w:name="_Toc7865366"/>
       <w:r>
         <w:rPr>
           <w:rFonts w:asciiTheme="minorHAnsi" w:hAnsiTheme="minorHAnsi" w:cstheme="minorHAnsi"/>
@@ -1243,21 +1465,7 @@
           <w:rFonts w:asciiTheme="minorHAnsi" w:hAnsiTheme="minorHAnsi" w:cstheme="minorHAnsi"/>
           <w:color w:val="000000" w:themeColor="text1"/>
         </w:rPr>
-        <w:t>2</w:t>
-      </w:r>
-      <w:r>
-        <w:rPr>
-          <w:rFonts w:asciiTheme="minorHAnsi" w:hAnsiTheme="minorHAnsi" w:cstheme="minorHAnsi"/>
-          <w:color w:val="000000" w:themeColor="text1"/>
-        </w:rPr>
-        <w:t xml:space="preserve">. </w:t>
-      </w:r>
-      <w:r>
-        <w:rPr>
-          <w:rFonts w:asciiTheme="minorHAnsi" w:hAnsiTheme="minorHAnsi" w:cstheme="minorHAnsi"/>
-          <w:color w:val="000000" w:themeColor="text1"/>
-        </w:rPr>
-        <w:t>Estructura de la memoria</w:t>
+        <w:t>2. Estructura de la memoria</w:t>
       </w:r>
       <w:bookmarkEnd w:id="3"/>
     </w:p>
@@ -1745,19 +1953,7 @@
         <w:rPr>
           <w:sz w:val="22"/>
         </w:rPr>
-        <w:t xml:space="preserve">Explica con todo lujo de detalles, desde lo más básico, </w:t>
-      </w:r>
-      <w:r>
-        <w:rPr>
-          <w:sz w:val="22"/>
-        </w:rPr>
-        <w:t>todo lo necesario</w:t>
-      </w:r>
-      <w:r>
-        <w:rPr>
-          <w:sz w:val="22"/>
-        </w:rPr>
-        <w:t xml:space="preserve"> para instalar la aplicación y ponerla en marcha. Contendrá una guía que abarca desde la puesta en marcha, hasta el montaje del entorno de desarrollo necesario para realizar cambios en la misma.</w:t>
+        <w:t>Explica con todo lujo de detalles, desde lo más básico, todo lo necesario para instalar la aplicación y ponerla en marcha. Contendrá una guía que abarca desde la puesta en marcha, hasta el montaje del entorno de desarrollo necesario para realizar cambios en la misma.</w:t>
       </w:r>
     </w:p>
     <w:p>
@@ -1904,7 +2100,7 @@
           <w:sz w:val="44"/>
         </w:rPr>
       </w:pPr>
-      <w:bookmarkStart w:id="4" w:name="_Toc7802848"/>
+      <w:bookmarkStart w:id="4" w:name="_Toc7865367"/>
       <w:r>
         <w:rPr>
           <w:rFonts w:asciiTheme="minorHAnsi" w:hAnsiTheme="minorHAnsi" w:cstheme="minorHAnsi"/>
@@ -2466,6 +2662,7 @@
           <w:sz w:val="44"/>
         </w:rPr>
       </w:pPr>
+      <w:bookmarkStart w:id="5" w:name="_Toc7865368"/>
       <w:r>
         <w:rPr>
           <w:rFonts w:asciiTheme="minorHAnsi" w:hAnsiTheme="minorHAnsi" w:cstheme="minorHAnsi"/>
@@ -2507,6 +2704,7 @@
         </w:rPr>
         <w:t>rte</w:t>
       </w:r>
+      <w:bookmarkEnd w:id="5"/>
     </w:p>
     <w:p>
       <w:pPr>
@@ -2562,7 +2760,13 @@
         <w:rPr>
           <w:sz w:val="22"/>
         </w:rPr>
-        <w:t>Muchas de estas aplicaciones, se desvían de su objetivo principal y terminan por abarcar muchos campos convirtiéndose así en aplicaciones muy grandes, que generan mucha confusión a la hora de ser utilizadas por un usuario novato e inexperto interesado en este tipo de aplicaciones</w:t>
+        <w:t>Algunas</w:t>
+      </w:r>
+      <w:r>
+        <w:rPr>
+          <w:sz w:val="22"/>
+        </w:rPr>
+        <w:t xml:space="preserve"> de estas aplicaciones, se desvían de su objetivo principal y terminan por abarcar muchos campos convirtiéndose así en aplicaciones muy grandes, que generan mucha confusión a la hora de ser utilizadas por un usuario novato e inexperto interesado en este tipo de aplicaciones</w:t>
       </w:r>
       <w:r>
         <w:rPr>
@@ -2576,14 +2780,12 @@
         </w:rPr>
         <w:t xml:space="preserve">sto conlleva una curva de aprendizaje elevada que sin duda proporciona funcionalidades </w:t>
       </w:r>
-      <w:proofErr w:type="gramStart"/>
-      <w:r>
-        <w:rPr>
-          <w:sz w:val="22"/>
-        </w:rPr>
-        <w:t>útiles</w:t>
-      </w:r>
-      <w:proofErr w:type="gramEnd"/>
+      <w:r>
+        <w:rPr>
+          <w:sz w:val="22"/>
+        </w:rPr>
+        <w:t>útiles,</w:t>
+      </w:r>
       <w:r>
         <w:rPr>
           <w:sz w:val="22"/>
@@ -2594,7 +2796,33 @@
         <w:rPr>
           <w:sz w:val="22"/>
         </w:rPr>
-        <w:t>. A modo de ejemplo, alguna de las aplicaciones de las que voy a hablar a continuación contienen recetas de cocina, es un valor añadido, pero a efectos prácticos de una consulta de nutrición y gestión de pacientes, son prescindibles.</w:t>
+        <w:t>.</w:t>
+      </w:r>
+    </w:p>
+    <w:p>
+      <w:pPr>
+        <w:jc w:val="both"/>
+        <w:rPr>
+          <w:sz w:val="22"/>
+        </w:rPr>
+      </w:pPr>
+      <w:r>
+        <w:rPr>
+          <w:sz w:val="22"/>
+        </w:rPr>
+        <w:t>A modo de ejemplo, alguna de las aplicaciones de las que voy a hablar a continuación</w:t>
+      </w:r>
+      <w:r>
+        <w:rPr>
+          <w:sz w:val="22"/>
+        </w:rPr>
+        <w:t>,</w:t>
+      </w:r>
+      <w:r>
+        <w:rPr>
+          <w:sz w:val="22"/>
+        </w:rPr>
+        <w:t xml:space="preserve"> contienen recetas de cocina, es un valor añadido, pero a efectos prácticos de una consulta de nutrición y gestión de pacientes, son prescindibles.</w:t>
       </w:r>
     </w:p>
     <w:p>
@@ -2627,6 +2855,7 @@
           <w:color w:val="000000" w:themeColor="text1"/>
         </w:rPr>
       </w:pPr>
+      <w:bookmarkStart w:id="6" w:name="_Toc7865369"/>
       <w:r>
         <w:rPr>
           <w:rFonts w:asciiTheme="minorHAnsi" w:hAnsiTheme="minorHAnsi" w:cstheme="minorHAnsi"/>
@@ -2655,6 +2884,7 @@
         </w:rPr>
         <w:t>nutrium.io</w:t>
       </w:r>
+      <w:bookmarkEnd w:id="6"/>
     </w:p>
     <w:p>
       <w:pPr>
@@ -2844,6 +3074,7 @@
     </w:p>
     <w:p>
       <w:pPr>
+        <w:ind w:firstLine="708"/>
         <w:jc w:val="both"/>
         <w:rPr>
           <w:sz w:val="22"/>
@@ -2868,7 +3099,19 @@
         <w:rPr>
           <w:sz w:val="22"/>
         </w:rPr>
-        <w:t>Posee una base de datos con gran cantidad de alimentos desglosando todas las propiedades de cada uno como vitaminas, grasas, proteínas, calorías, colesterol, etc.</w:t>
+        <w:t xml:space="preserve">Posee una base de datos con gran cantidad de alimentos desglosando todas las propiedades de cada </w:t>
+      </w:r>
+      <w:r>
+        <w:rPr>
+          <w:sz w:val="22"/>
+        </w:rPr>
+        <w:t>alimento</w:t>
+      </w:r>
+      <w:r>
+        <w:rPr>
+          <w:sz w:val="22"/>
+        </w:rPr>
+        <w:t xml:space="preserve"> como vitaminas, grasas, proteínas, calorías, colesterol, etc.</w:t>
       </w:r>
     </w:p>
     <w:p>
@@ -2916,83 +3159,6 @@
         <w:keepNext/>
         <w:jc w:val="both"/>
       </w:pPr>
-      <w:r>
-        <w:rPr>
-          <w:noProof/>
-          <w:sz w:val="22"/>
-        </w:rPr>
-        <w:drawing>
-          <wp:inline distT="0" distB="0" distL="0" distR="0">
-            <wp:extent cx="5396230" cy="3112770"/>
-            <wp:effectExtent l="0" t="0" r="1270" b="0"/>
-            <wp:docPr id="3" name="Imagen 3" descr="Imagen que contiene captura de pantalla&#10;&#10;Descripción generada automáticamente"/>
-            <wp:cNvGraphicFramePr>
-              <a:graphicFrameLocks xmlns:a="http://schemas.openxmlformats.org/drawingml/2006/main" noChangeAspect="1"/>
-            </wp:cNvGraphicFramePr>
-            <a:graphic xmlns:a="http://schemas.openxmlformats.org/drawingml/2006/main">
-              <a:graphicData uri="http://schemas.openxmlformats.org/drawingml/2006/picture">
-                <pic:pic xmlns:pic="http://schemas.openxmlformats.org/drawingml/2006/picture">
-                  <pic:nvPicPr>
-                    <pic:cNvPr id="3" name="Captura de pantalla 2019-05-03 a las 19.15.05.png"/>
-                    <pic:cNvPicPr/>
-                  </pic:nvPicPr>
-                  <pic:blipFill>
-                    <a:blip r:embed="rId10">
-                      <a:extLst>
-                        <a:ext uri="{28A0092B-C50C-407E-A947-70E740481C1C}">
-                          <a14:useLocalDpi xmlns:a14="http://schemas.microsoft.com/office/drawing/2010/main" val="0"/>
-                        </a:ext>
-                      </a:extLst>
-                    </a:blip>
-                    <a:stretch>
-                      <a:fillRect/>
-                    </a:stretch>
-                  </pic:blipFill>
-                  <pic:spPr>
-                    <a:xfrm>
-                      <a:off x="0" y="0"/>
-                      <a:ext cx="5396230" cy="3112770"/>
-                    </a:xfrm>
-                    <a:prstGeom prst="rect">
-                      <a:avLst/>
-                    </a:prstGeom>
-                  </pic:spPr>
-                </pic:pic>
-              </a:graphicData>
-            </a:graphic>
-          </wp:inline>
-        </w:drawing>
-      </w:r>
-    </w:p>
-    <w:p>
-      <w:pPr>
-        <w:pStyle w:val="Descripcin"/>
-        <w:jc w:val="both"/>
-      </w:pPr>
-      <w:r>
-        <w:t xml:space="preserve">Figura </w:t>
-      </w:r>
-      <w:r>
-        <w:fldChar w:fldCharType="begin"/>
-      </w:r>
-      <w:r>
-        <w:instrText xml:space="preserve"> SEQ Figura \* ARABIC </w:instrText>
-      </w:r>
-      <w:r>
-        <w:fldChar w:fldCharType="separate"/>
-      </w:r>
-      <w:r>
-        <w:rPr>
-          <w:noProof/>
-        </w:rPr>
-        <w:t>2</w:t>
-      </w:r>
-      <w:r>
-        <w:fldChar w:fldCharType="end"/>
-      </w:r>
-      <w:r>
-        <w:t xml:space="preserve"> - Representación de ficha paciente 1</w:t>
-      </w:r>
     </w:p>
     <w:p>
       <w:pPr>
@@ -3018,7 +3184,7 @@
                     <pic:cNvPicPr/>
                   </pic:nvPicPr>
                   <pic:blipFill>
-                    <a:blip r:embed="rId11">
+                    <a:blip r:embed="rId10">
                       <a:extLst>
                         <a:ext uri="{28A0092B-C50C-407E-A947-70E740481C1C}">
                           <a14:useLocalDpi xmlns:a14="http://schemas.microsoft.com/office/drawing/2010/main" val="0"/>
@@ -3065,31 +3231,75 @@
         <w:rPr>
           <w:noProof/>
         </w:rPr>
-        <w:t>3</w:t>
+        <w:t>2</w:t>
       </w:r>
       <w:r>
         <w:fldChar w:fldCharType="end"/>
       </w:r>
       <w:r>
-        <w:t xml:space="preserve"> - Representación ficha de paciente 2</w:t>
-      </w:r>
-    </w:p>
-    <w:p/>
-    <w:p>
-      <w:pPr>
-        <w:jc w:val="both"/>
-        <w:rPr>
-          <w:sz w:val="22"/>
-        </w:rPr>
-      </w:pPr>
-    </w:p>
-    <w:p>
-      <w:pPr>
-        <w:jc w:val="both"/>
-        <w:rPr>
-          <w:sz w:val="22"/>
-        </w:rPr>
-      </w:pPr>
+        <w:t>- Representación ficha de paciente</w:t>
+      </w:r>
+    </w:p>
+    <w:p>
+      <w:pPr>
+        <w:jc w:val="both"/>
+        <w:rPr>
+          <w:sz w:val="22"/>
+        </w:rPr>
+      </w:pPr>
+    </w:p>
+    <w:p>
+      <w:pPr>
+        <w:ind w:firstLine="708"/>
+        <w:rPr>
+          <w:sz w:val="22"/>
+        </w:rPr>
+      </w:pPr>
+      <w:r>
+        <w:rPr>
+          <w:sz w:val="22"/>
+        </w:rPr>
+        <w:t>En la</w:t>
+      </w:r>
+      <w:r>
+        <w:rPr>
+          <w:sz w:val="22"/>
+        </w:rPr>
+        <w:t xml:space="preserve"> Figura 3, podemos ver la sección se recetas de nutrium.io. Esta funcionalidad es la encargada de añadir nuestros alimentos a la base de datos, proporcionando todos los valores nutricionales de los mismos. Una vez añadidos los alimentos, se pueden combinar para crear recetas. Es una funcionalidad muy potente e inteligente, pero tiene el inconveniente de tener que introducir todos los alimentos de cada receta y sus valores nutricionales a mano. Existen alimentos ya completos con sus valores nutricionales ya introducidos en su base de datos, pero el nutricionista no puede confiar en que esos datos sean correctos, debe cerciorarse de que así es, y eso conlleva trabajo y tiempo por parte del profesional. </w:t>
+      </w:r>
+    </w:p>
+    <w:p>
+      <w:pPr>
+        <w:rPr>
+          <w:sz w:val="22"/>
+        </w:rPr>
+      </w:pPr>
+      <w:r>
+        <w:rPr>
+          <w:sz w:val="22"/>
+        </w:rPr>
+        <w:t>Por todo ello, lo considero una funcionalidad muy potente, pero necesaria del respaldo de unos datos confirmados y verídicos.</w:t>
+      </w:r>
+    </w:p>
+    <w:p>
+      <w:pPr>
+        <w:rPr>
+          <w:sz w:val="22"/>
+        </w:rPr>
+      </w:pPr>
+    </w:p>
+    <w:p>
+      <w:pPr>
+        <w:rPr>
+          <w:sz w:val="22"/>
+        </w:rPr>
+      </w:pPr>
+      <w:r>
+        <w:rPr>
+          <w:sz w:val="22"/>
+        </w:rPr>
+        <w:t>El precio de nutrium.io es de 50€ mensuales para un máximo de 10 pacientes, 68€ para un máximo de 25 pacientes, y 104€ mensuales para pacientes ilimitados.</w:t>
+      </w:r>
     </w:p>
     <w:p>
       <w:pPr>
@@ -3126,7 +3336,7 @@
                     <pic:cNvPicPr/>
                   </pic:nvPicPr>
                   <pic:blipFill>
-                    <a:blip r:embed="rId12">
+                    <a:blip r:embed="rId11">
                       <a:extLst>
                         <a:ext uri="{28A0092B-C50C-407E-A947-70E740481C1C}">
                           <a14:useLocalDpi xmlns:a14="http://schemas.microsoft.com/office/drawing/2010/main" val="0"/>
@@ -3174,125 +3384,693 @@
         <w:rPr>
           <w:noProof/>
         </w:rPr>
+        <w:t>3</w:t>
+      </w:r>
+      <w:r>
+        <w:fldChar w:fldCharType="end"/>
+      </w:r>
+      <w:r>
+        <w:t xml:space="preserve"> - </w:t>
+      </w:r>
+      <w:r>
+        <w:t>Recetas nutrium.io</w:t>
+      </w:r>
+    </w:p>
+    <w:p/>
+    <w:p>
+      <w:pPr>
+        <w:pStyle w:val="Ttulo2"/>
+        <w:rPr>
+          <w:rFonts w:asciiTheme="minorHAnsi" w:hAnsiTheme="minorHAnsi" w:cstheme="minorBidi"/>
+          <w:color w:val="000000" w:themeColor="text1"/>
+          <w:sz w:val="22"/>
+        </w:rPr>
+      </w:pPr>
+      <w:bookmarkStart w:id="7" w:name="_Toc7865370"/>
+      <w:r>
+        <w:rPr>
+          <w:rFonts w:asciiTheme="minorHAnsi" w:hAnsiTheme="minorHAnsi"/>
+          <w:color w:val="000000" w:themeColor="text1"/>
+        </w:rPr>
+        <w:t>3.2. nutritioapp</w:t>
+      </w:r>
+      <w:bookmarkEnd w:id="7"/>
+    </w:p>
+    <w:p>
+      <w:pPr>
+        <w:rPr>
+          <w:rFonts w:cstheme="minorHAnsi"/>
+          <w:sz w:val="22"/>
+          <w:lang w:val="es-ES"/>
+        </w:rPr>
+      </w:pPr>
+    </w:p>
+    <w:p>
+      <w:pPr>
+        <w:jc w:val="both"/>
+        <w:rPr>
+          <w:rFonts w:ascii="Calibri" w:hAnsi="Calibri"/>
+          <w:sz w:val="22"/>
+          <w:szCs w:val="22"/>
+        </w:rPr>
+      </w:pPr>
+      <w:r>
+        <w:tab/>
+      </w:r>
+      <w:r>
+        <w:rPr>
+          <w:rFonts w:ascii="Calibri" w:hAnsi="Calibri"/>
+          <w:sz w:val="22"/>
+          <w:szCs w:val="22"/>
+        </w:rPr>
+        <w:t xml:space="preserve">La aplicación web de </w:t>
+      </w:r>
+      <w:r>
+        <w:rPr>
+          <w:rFonts w:ascii="Calibri" w:hAnsi="Calibri"/>
+          <w:sz w:val="22"/>
+          <w:szCs w:val="22"/>
+        </w:rPr>
+        <w:t>nutritioapp</w:t>
+      </w:r>
+      <w:r>
+        <w:rPr>
+          <w:rStyle w:val="Refdenotaalpie"/>
+          <w:rFonts w:ascii="Calibri" w:hAnsi="Calibri"/>
+          <w:sz w:val="22"/>
+          <w:szCs w:val="22"/>
+        </w:rPr>
+        <w:footnoteReference w:id="2"/>
+      </w:r>
+      <w:r>
+        <w:rPr>
+          <w:rFonts w:ascii="Calibri" w:hAnsi="Calibri"/>
+          <w:sz w:val="22"/>
+          <w:szCs w:val="22"/>
+        </w:rPr>
+        <w:t xml:space="preserve">  </w:t>
+      </w:r>
+      <w:r>
+        <w:rPr>
+          <w:rFonts w:ascii="Calibri" w:hAnsi="Calibri"/>
+          <w:sz w:val="22"/>
+          <w:szCs w:val="22"/>
+        </w:rPr>
+        <w:t>cuenta con una interfaz muy limpia y es muy intuitiva de utilizar. Esto se debe a que presenta unas funcionalidades muy especificas y no se desvía de su principal objetivo. Los datos que solicita al profesional respecto del paciente son los necesarios para llevar a cabo el trabajo profesional.</w:t>
+      </w:r>
+    </w:p>
+    <w:p>
+      <w:pPr>
+        <w:jc w:val="both"/>
+        <w:rPr>
+          <w:rFonts w:ascii="Calibri" w:hAnsi="Calibri"/>
+          <w:sz w:val="22"/>
+          <w:szCs w:val="22"/>
+        </w:rPr>
+      </w:pPr>
+      <w:r>
+        <w:rPr>
+          <w:rFonts w:ascii="Calibri" w:hAnsi="Calibri"/>
+          <w:sz w:val="22"/>
+          <w:szCs w:val="22"/>
+        </w:rPr>
+        <w:t>La aplicación permite crear múltiples pacientes y asignarles una cita, añadirle datos médicos, medidas y dietas.</w:t>
+      </w:r>
+    </w:p>
+    <w:p>
+      <w:pPr>
+        <w:jc w:val="both"/>
+        <w:rPr>
+          <w:rFonts w:ascii="Calibri" w:hAnsi="Calibri"/>
+          <w:sz w:val="22"/>
+          <w:szCs w:val="22"/>
+        </w:rPr>
+      </w:pPr>
+    </w:p>
+    <w:p>
+      <w:pPr>
+        <w:keepNext/>
+        <w:jc w:val="both"/>
+      </w:pPr>
+      <w:r>
+        <w:rPr>
+          <w:noProof/>
+        </w:rPr>
+        <w:drawing>
+          <wp:inline distT="0" distB="0" distL="0" distR="0">
+            <wp:extent cx="5396230" cy="3136265"/>
+            <wp:effectExtent l="0" t="0" r="1270" b="635"/>
+            <wp:docPr id="7" name="Imagen 7" descr="Imagen que contiene captura de pantalla&#10;&#10;Descripción generada automáticamente"/>
+            <wp:cNvGraphicFramePr>
+              <a:graphicFrameLocks xmlns:a="http://schemas.openxmlformats.org/drawingml/2006/main" noChangeAspect="1"/>
+            </wp:cNvGraphicFramePr>
+            <a:graphic xmlns:a="http://schemas.openxmlformats.org/drawingml/2006/main">
+              <a:graphicData uri="http://schemas.openxmlformats.org/drawingml/2006/picture">
+                <pic:pic xmlns:pic="http://schemas.openxmlformats.org/drawingml/2006/picture">
+                  <pic:nvPicPr>
+                    <pic:cNvPr id="7" name="Captura de pantalla 2019-05-03 a las 20.12.49.png"/>
+                    <pic:cNvPicPr/>
+                  </pic:nvPicPr>
+                  <pic:blipFill>
+                    <a:blip r:embed="rId12">
+                      <a:extLst>
+                        <a:ext uri="{28A0092B-C50C-407E-A947-70E740481C1C}">
+                          <a14:useLocalDpi xmlns:a14="http://schemas.microsoft.com/office/drawing/2010/main" val="0"/>
+                        </a:ext>
+                      </a:extLst>
+                    </a:blip>
+                    <a:stretch>
+                      <a:fillRect/>
+                    </a:stretch>
+                  </pic:blipFill>
+                  <pic:spPr>
+                    <a:xfrm>
+                      <a:off x="0" y="0"/>
+                      <a:ext cx="5396230" cy="3136265"/>
+                    </a:xfrm>
+                    <a:prstGeom prst="rect">
+                      <a:avLst/>
+                    </a:prstGeom>
+                  </pic:spPr>
+                </pic:pic>
+              </a:graphicData>
+            </a:graphic>
+          </wp:inline>
+        </w:drawing>
+      </w:r>
+    </w:p>
+    <w:p>
+      <w:pPr>
+        <w:pStyle w:val="Descripcin"/>
+        <w:jc w:val="both"/>
+      </w:pPr>
+      <w:r>
+        <w:t xml:space="preserve">Figura </w:t>
+      </w:r>
+      <w:r>
+        <w:fldChar w:fldCharType="begin"/>
+      </w:r>
+      <w:r>
+        <w:instrText xml:space="preserve"> SEQ Figura \* ARABIC </w:instrText>
+      </w:r>
+      <w:r>
+        <w:fldChar w:fldCharType="separate"/>
+      </w:r>
+      <w:r>
+        <w:rPr>
+          <w:noProof/>
+        </w:rPr>
         <w:t>4</w:t>
       </w:r>
       <w:r>
         <w:fldChar w:fldCharType="end"/>
       </w:r>
       <w:r>
-        <w:t xml:space="preserve"> - Recetas nutrium.io</w:t>
+        <w:t xml:space="preserve"> - Principal nutritioapp</w:t>
+      </w:r>
+    </w:p>
+    <w:p>
+      <w:pPr>
+        <w:ind w:firstLine="708"/>
+        <w:jc w:val="both"/>
+        <w:rPr>
+          <w:sz w:val="22"/>
+          <w:szCs w:val="22"/>
+        </w:rPr>
+      </w:pPr>
+      <w:r>
+        <w:rPr>
+          <w:sz w:val="22"/>
+          <w:szCs w:val="22"/>
+        </w:rPr>
+        <w:lastRenderedPageBreak/>
+        <w:t>Esta</w:t>
+      </w:r>
+      <w:r>
+        <w:rPr>
+          <w:sz w:val="22"/>
+          <w:szCs w:val="22"/>
+        </w:rPr>
+        <w:t xml:space="preserve"> aplicación, nos permite introducir alguna de las medidas del paciente, las cuales en un principio aparentan ser escasas para llevar un seguimiento adecuado de su evolución.</w:t>
+      </w:r>
+    </w:p>
+    <w:p>
+      <w:pPr>
+        <w:jc w:val="both"/>
+        <w:rPr>
+          <w:sz w:val="22"/>
+          <w:szCs w:val="22"/>
+        </w:rPr>
+      </w:pPr>
+      <w:r>
+        <w:rPr>
+          <w:sz w:val="22"/>
+          <w:szCs w:val="22"/>
+        </w:rPr>
+        <w:t>La aplicación, no permite ver una evolución de forma gráfica, solo nos permite ver el histórico de las pocas medidas que hemos introducido de forma numérica.</w:t>
+      </w:r>
+    </w:p>
+    <w:p>
+      <w:pPr>
+        <w:jc w:val="both"/>
+        <w:rPr>
+          <w:sz w:val="22"/>
+          <w:szCs w:val="22"/>
+        </w:rPr>
+      </w:pPr>
+      <w:r>
+        <w:rPr>
+          <w:sz w:val="22"/>
+          <w:szCs w:val="22"/>
+        </w:rPr>
+        <w:t>Esto puede resultar de ayuda al profesional, pero necesitaría de algunas medidas más para poder llevar un correcto seguimiento, ya que la principal funcionalidad de estas herramientas es la de aglutinar las herramientas que un nutricionista utiliza en su día a día.</w:t>
+      </w:r>
+    </w:p>
+    <w:p>
+      <w:pPr>
+        <w:jc w:val="both"/>
+        <w:rPr>
+          <w:sz w:val="22"/>
+          <w:szCs w:val="22"/>
+        </w:rPr>
+      </w:pPr>
+      <w:r>
+        <w:rPr>
+          <w:sz w:val="22"/>
+          <w:szCs w:val="22"/>
+        </w:rPr>
+        <w:t>Al prescindir de estos datos, el profesional deberá buscar la manera de guardar estos datos en otro lugar, haciendo que su trabajo no esté centralizado en un único lugar.</w:t>
+      </w:r>
+    </w:p>
+    <w:p>
+      <w:pPr>
+        <w:jc w:val="both"/>
+        <w:rPr>
+          <w:sz w:val="22"/>
+          <w:szCs w:val="22"/>
+        </w:rPr>
+      </w:pPr>
+    </w:p>
+    <w:p>
+      <w:pPr>
+        <w:keepNext/>
+        <w:jc w:val="both"/>
+      </w:pPr>
+      <w:r>
+        <w:rPr>
+          <w:noProof/>
+          <w:sz w:val="22"/>
+          <w:szCs w:val="22"/>
+        </w:rPr>
+        <w:drawing>
+          <wp:inline distT="0" distB="0" distL="0" distR="0">
+            <wp:extent cx="5396230" cy="1843431"/>
+            <wp:effectExtent l="0" t="0" r="1270" b="0"/>
+            <wp:docPr id="8" name="Imagen 8" descr="Imagen que contiene captura de pantalla&#10;&#10;Descripción generada automáticamente"/>
+            <wp:cNvGraphicFramePr>
+              <a:graphicFrameLocks xmlns:a="http://schemas.openxmlformats.org/drawingml/2006/main" noChangeAspect="1"/>
+            </wp:cNvGraphicFramePr>
+            <a:graphic xmlns:a="http://schemas.openxmlformats.org/drawingml/2006/main">
+              <a:graphicData uri="http://schemas.openxmlformats.org/drawingml/2006/picture">
+                <pic:pic xmlns:pic="http://schemas.openxmlformats.org/drawingml/2006/picture">
+                  <pic:nvPicPr>
+                    <pic:cNvPr id="8" name="Captura de pantalla 2019-05-03 a las 20.15.46.png"/>
+                    <pic:cNvPicPr/>
+                  </pic:nvPicPr>
+                  <pic:blipFill rotWithShape="1">
+                    <a:blip r:embed="rId13">
+                      <a:extLst>
+                        <a:ext uri="{28A0092B-C50C-407E-A947-70E740481C1C}">
+                          <a14:useLocalDpi xmlns:a14="http://schemas.microsoft.com/office/drawing/2010/main" val="0"/>
+                        </a:ext>
+                      </a:extLst>
+                    </a:blip>
+                    <a:srcRect b="40451"/>
+                    <a:stretch/>
+                  </pic:blipFill>
+                  <pic:spPr bwMode="auto">
+                    <a:xfrm>
+                      <a:off x="0" y="0"/>
+                      <a:ext cx="5396230" cy="1843431"/>
+                    </a:xfrm>
+                    <a:prstGeom prst="rect">
+                      <a:avLst/>
+                    </a:prstGeom>
+                    <a:ln>
+                      <a:noFill/>
+                    </a:ln>
+                    <a:extLst>
+                      <a:ext uri="{53640926-AAD7-44D8-BBD7-CCE9431645EC}">
+                        <a14:shadowObscured xmlns:a14="http://schemas.microsoft.com/office/drawing/2010/main"/>
+                      </a:ext>
+                    </a:extLst>
+                  </pic:spPr>
+                </pic:pic>
+              </a:graphicData>
+            </a:graphic>
+          </wp:inline>
+        </w:drawing>
+      </w:r>
+    </w:p>
+    <w:p>
+      <w:pPr>
+        <w:pStyle w:val="Descripcin"/>
+        <w:jc w:val="both"/>
+      </w:pPr>
+      <w:r>
+        <w:t xml:space="preserve">Figura </w:t>
+      </w:r>
+      <w:r>
+        <w:fldChar w:fldCharType="begin"/>
+      </w:r>
+      <w:r>
+        <w:instrText xml:space="preserve"> SEQ Figura \* ARABIC </w:instrText>
+      </w:r>
+      <w:r>
+        <w:fldChar w:fldCharType="separate"/>
+      </w:r>
+      <w:r>
+        <w:rPr>
+          <w:noProof/>
+        </w:rPr>
+        <w:t>5</w:t>
+      </w:r>
+      <w:r>
+        <w:fldChar w:fldCharType="end"/>
+      </w:r>
+      <w:r>
+        <w:t xml:space="preserve"> - nutritioapp medidas e histórico</w:t>
       </w:r>
     </w:p>
     <w:p/>
     <w:p>
       <w:pPr>
-        <w:rPr>
-          <w:sz w:val="22"/>
-        </w:rPr>
-      </w:pPr>
-      <w:r>
-        <w:rPr>
-          <w:sz w:val="22"/>
-        </w:rPr>
-        <w:t>En la</w:t>
-      </w:r>
-      <w:r>
-        <w:rPr>
-          <w:sz w:val="22"/>
-        </w:rPr>
-        <w:t xml:space="preserve"> Figura 4, podemos ver la sección se recetas de nutrium.io. Est</w:t>
-      </w:r>
-      <w:r>
-        <w:rPr>
-          <w:sz w:val="22"/>
-        </w:rPr>
-        <w:t>a funcionalidad es la encargada de añadir nuestros alimentos a la base de datos, proporcionando todos los valores nutricionales de los mismos. Una vez añadidos los alimentos, se pueden combinar para crear recetas. Es una funcionalidad muy potente e inteligente, pero tiene el inconveniente de tener que introducir todos los alimentos de cada receta y sus valores nutricionales a mano. Existen alimentos ya completos con sus valores nutricionales ya introducidos</w:t>
-      </w:r>
-      <w:r>
-        <w:rPr>
-          <w:sz w:val="22"/>
-        </w:rPr>
-        <w:t xml:space="preserve"> en su base de datos</w:t>
-      </w:r>
-      <w:r>
-        <w:rPr>
-          <w:sz w:val="22"/>
-        </w:rPr>
-        <w:t xml:space="preserve">, pero el nutricionista no puede confiar en que esos datos sean correctos, debe cerciorarse de que así es, y eso conlleva mucho tiempo. </w:t>
-      </w:r>
-    </w:p>
-    <w:p>
-      <w:pPr>
-        <w:rPr>
-          <w:sz w:val="22"/>
-        </w:rPr>
-      </w:pPr>
-      <w:r>
-        <w:rPr>
-          <w:sz w:val="22"/>
-        </w:rPr>
-        <w:t>Por todo ello, lo considero una funcionalidad muy potente, pero necesaria del respaldo de unos datos confirmados y verídicos</w:t>
-      </w:r>
-      <w:r>
-        <w:rPr>
-          <w:sz w:val="22"/>
+        <w:jc w:val="both"/>
+        <w:rPr>
+          <w:sz w:val="22"/>
+          <w:szCs w:val="22"/>
+        </w:rPr>
+      </w:pPr>
+      <w:r>
+        <w:tab/>
+      </w:r>
+      <w:r>
+        <w:rPr>
+          <w:sz w:val="22"/>
+          <w:szCs w:val="22"/>
+        </w:rPr>
+        <w:t xml:space="preserve">En lo referente </w:t>
+      </w:r>
+      <w:r>
+        <w:rPr>
+          <w:sz w:val="22"/>
+          <w:szCs w:val="22"/>
+        </w:rPr>
+        <w:t>a obtener métricas y datos a partir de esos datos, la aplicación solo facilita el índice de masa corporal, su índice metabólico y su ingesta de calorías diarias recomendadas. Estos datos calculados por la aplicación en base a las medidas introducidas pueden ser escasos y poco fiables.</w:t>
+      </w:r>
+      <w:r>
+        <w:rPr>
+          <w:sz w:val="22"/>
+          <w:szCs w:val="22"/>
+        </w:rPr>
+        <w:t xml:space="preserve"> El nutricionista, necesita de mucha más información para poder realizar su trabajo correctamente, por lo que le tocaría utilizar otras herramientas para la obtención de estos datos, o calcularlos a mano.</w:t>
+      </w:r>
+    </w:p>
+    <w:p>
+      <w:pPr>
+        <w:jc w:val="both"/>
+        <w:rPr>
+          <w:sz w:val="22"/>
+          <w:szCs w:val="22"/>
+        </w:rPr>
+      </w:pPr>
+    </w:p>
+    <w:p>
+      <w:pPr>
+        <w:jc w:val="both"/>
+        <w:rPr>
+          <w:sz w:val="22"/>
+          <w:szCs w:val="22"/>
+        </w:rPr>
+      </w:pPr>
+      <w:r>
+        <w:rPr>
+          <w:sz w:val="22"/>
+          <w:szCs w:val="22"/>
+        </w:rPr>
+        <w:tab/>
+        <w:t>La aplicación, no dispone de una base de datos de alimentos, y a su vez, permite introducir alimentos a su base de datos y rellenar todos los valores nutricionales que pudiese tener. Estos alimentos introducidos, pueden ser utilizados m</w:t>
+      </w:r>
+      <w:r>
+        <w:rPr>
+          <w:sz w:val="22"/>
+          <w:szCs w:val="22"/>
+        </w:rPr>
+        <w:t>á</w:t>
+      </w:r>
+      <w:r>
+        <w:rPr>
+          <w:sz w:val="22"/>
+          <w:szCs w:val="22"/>
+        </w:rPr>
+        <w:t xml:space="preserve">s </w:t>
+      </w:r>
+      <w:r>
+        <w:rPr>
+          <w:sz w:val="22"/>
+          <w:szCs w:val="22"/>
+        </w:rPr>
+        <w:t>adelante</w:t>
+      </w:r>
+      <w:r>
+        <w:rPr>
+          <w:sz w:val="22"/>
+          <w:szCs w:val="22"/>
+        </w:rPr>
+        <w:t xml:space="preserve"> para realizar una dieta a cada paciente.</w:t>
+      </w:r>
+    </w:p>
+    <w:p>
+      <w:pPr>
+        <w:jc w:val="both"/>
+        <w:rPr>
+          <w:sz w:val="22"/>
+          <w:szCs w:val="22"/>
+        </w:rPr>
+      </w:pPr>
+      <w:r>
+        <w:rPr>
+          <w:sz w:val="22"/>
+          <w:szCs w:val="22"/>
+        </w:rPr>
+        <w:t xml:space="preserve">El hecho de que te obligue a introducir los valores nutricionales de cada </w:t>
+      </w:r>
+      <w:r>
+        <w:rPr>
+          <w:sz w:val="22"/>
+          <w:szCs w:val="22"/>
+        </w:rPr>
+        <w:t>alimento</w:t>
+      </w:r>
+      <w:r>
+        <w:rPr>
+          <w:sz w:val="22"/>
+          <w:szCs w:val="22"/>
+        </w:rPr>
+        <w:t xml:space="preserve"> genera la confianza necesaria para estar seguro de que el profesional ha introducido unos datos fiables. </w:t>
+      </w:r>
+    </w:p>
+    <w:p>
+      <w:pPr>
+        <w:jc w:val="both"/>
+        <w:rPr>
+          <w:sz w:val="22"/>
+          <w:szCs w:val="22"/>
+        </w:rPr>
+      </w:pPr>
+    </w:p>
+    <w:p>
+      <w:pPr>
+        <w:jc w:val="both"/>
+        <w:rPr>
+          <w:sz w:val="22"/>
+          <w:szCs w:val="22"/>
+        </w:rPr>
+      </w:pPr>
+      <w:r>
+        <w:rPr>
+          <w:sz w:val="22"/>
+          <w:szCs w:val="22"/>
+        </w:rPr>
+        <w:tab/>
+        <w:t xml:space="preserve">Una de las funcionalidades de esta aplicación es </w:t>
+      </w:r>
+      <w:r>
+        <w:rPr>
+          <w:sz w:val="22"/>
+          <w:szCs w:val="22"/>
+        </w:rPr>
+        <w:t>que posee un chat en directo entre el nutricionista y el paciente. Sin duda es una funcionalidad muy útil, ya que acerca al profesional y al paciente. Al mismo tiempo, puede ser contraproducente para el nutricionista y el paciente ya que el nutricionista está trabajando, y si su bolsa de pacientes es muy grande, puede estar gran cantidad de su tiempo respondiendo mensajes de sus pacientes; y por el otro lado, el paciente puede sentirse abandonado si el nutricionista no responde a sus mensajes.</w:t>
+      </w:r>
+    </w:p>
+    <w:p>
+      <w:pPr>
+        <w:jc w:val="both"/>
+        <w:rPr>
+          <w:sz w:val="22"/>
+          <w:szCs w:val="22"/>
+        </w:rPr>
+      </w:pPr>
+      <w:r>
+        <w:rPr>
+          <w:sz w:val="22"/>
+          <w:szCs w:val="22"/>
+        </w:rPr>
+        <w:t xml:space="preserve">Por todo esto, </w:t>
+      </w:r>
+      <w:r>
+        <w:rPr>
+          <w:sz w:val="22"/>
+          <w:szCs w:val="22"/>
+        </w:rPr>
+        <w:t>puede ser</w:t>
+      </w:r>
+      <w:r>
+        <w:rPr>
+          <w:sz w:val="22"/>
+          <w:szCs w:val="22"/>
+        </w:rPr>
+        <w:t xml:space="preserve"> una funcionalidad no aplicable a una herramienta de estas características</w:t>
+      </w:r>
+      <w:r>
+        <w:rPr>
+          <w:sz w:val="22"/>
+          <w:szCs w:val="22"/>
         </w:rPr>
         <w:t>.</w:t>
       </w:r>
     </w:p>
     <w:p>
       <w:pPr>
-        <w:rPr>
-          <w:sz w:val="22"/>
-        </w:rPr>
-      </w:pPr>
-    </w:p>
-    <w:p>
-      <w:pPr>
-        <w:rPr>
-          <w:sz w:val="22"/>
-        </w:rPr>
-      </w:pPr>
-      <w:r>
-        <w:rPr>
-          <w:sz w:val="22"/>
-        </w:rPr>
-        <w:t>El precio de nutrium.io es de 50€ mensuales para un máximo de 10 pacientes, 68€ para un máximo de 25 pacientes, y 104€ mensuales para pacientes ilimitados.</w:t>
-      </w:r>
-    </w:p>
-    <w:p>
-      <w:pPr>
-        <w:rPr>
-          <w:sz w:val="22"/>
-        </w:rPr>
-      </w:pPr>
-      <w:r>
-        <w:rPr>
-          <w:sz w:val="22"/>
-        </w:rPr>
-        <w:br w:type="page"/>
-      </w:r>
-    </w:p>
-    <w:p>
-      <w:pPr>
-        <w:pStyle w:val="Ttulo2"/>
+        <w:jc w:val="both"/>
+        <w:rPr>
+          <w:sz w:val="22"/>
+          <w:szCs w:val="22"/>
+        </w:rPr>
+      </w:pPr>
+    </w:p>
+    <w:p>
+      <w:pPr>
+        <w:rPr>
+          <w:rFonts w:ascii="Calibri" w:hAnsi="Calibri"/>
+          <w:sz w:val="22"/>
+          <w:szCs w:val="22"/>
+        </w:rPr>
+      </w:pPr>
+      <w:r>
+        <w:rPr>
+          <w:rFonts w:ascii="Calibri" w:hAnsi="Calibri"/>
+          <w:sz w:val="22"/>
+          <w:szCs w:val="22"/>
+        </w:rPr>
+        <w:t>El precio</w:t>
+      </w:r>
+      <w:r>
+        <w:rPr>
+          <w:rFonts w:ascii="Calibri" w:hAnsi="Calibri"/>
+          <w:sz w:val="22"/>
+          <w:szCs w:val="22"/>
+        </w:rPr>
+        <w:t xml:space="preserve"> de nutritioapp</w:t>
+      </w:r>
+      <w:r>
+        <w:rPr>
+          <w:rFonts w:ascii="Calibri" w:hAnsi="Calibri"/>
+          <w:sz w:val="22"/>
+          <w:szCs w:val="22"/>
+        </w:rPr>
+        <w:t xml:space="preserve"> es de 44€ al mes con máximo de 25 pacientes</w:t>
+      </w:r>
+      <w:r>
+        <w:rPr>
+          <w:rFonts w:ascii="Calibri" w:hAnsi="Calibri"/>
+          <w:sz w:val="22"/>
+          <w:szCs w:val="22"/>
+        </w:rPr>
+        <w:t xml:space="preserve">, </w:t>
+      </w:r>
+      <w:r>
+        <w:rPr>
+          <w:rFonts w:ascii="Calibri" w:hAnsi="Calibri"/>
+          <w:sz w:val="22"/>
+          <w:szCs w:val="22"/>
+        </w:rPr>
+        <w:t>74€ al mes con máximo de 75 pacientes</w:t>
+      </w:r>
+      <w:r>
+        <w:rPr>
+          <w:rFonts w:ascii="Calibri" w:hAnsi="Calibri"/>
+          <w:sz w:val="22"/>
+          <w:szCs w:val="22"/>
+        </w:rPr>
+        <w:t>, no siendo posible añadir ni un paciente más.</w:t>
+      </w:r>
+    </w:p>
+    <w:p>
+      <w:pPr>
+        <w:rPr>
+          <w:rFonts w:ascii="Calibri" w:hAnsi="Calibri"/>
+          <w:sz w:val="22"/>
+          <w:szCs w:val="22"/>
+        </w:rPr>
+      </w:pPr>
+      <w:r>
+        <w:rPr>
+          <w:rFonts w:ascii="Calibri" w:hAnsi="Calibri"/>
+          <w:sz w:val="22"/>
+          <w:szCs w:val="22"/>
+        </w:rPr>
+        <w:t xml:space="preserve">Su página web, </w:t>
+      </w:r>
+      <w:r>
+        <w:rPr>
+          <w:rFonts w:ascii="Calibri" w:hAnsi="Calibri"/>
+          <w:sz w:val="22"/>
+          <w:szCs w:val="22"/>
+        </w:rPr>
+        <w:t>no indica precio para más pacientes, lo incluye en su plan de clínica del cual no ofrecen información de precios.</w:t>
+      </w:r>
+    </w:p>
+    <w:p>
+      <w:pPr>
+        <w:rPr>
+          <w:sz w:val="22"/>
+        </w:rPr>
+      </w:pPr>
+    </w:p>
+    <w:p>
+      <w:pPr>
+        <w:pStyle w:val="Ttulo1"/>
         <w:rPr>
           <w:rFonts w:asciiTheme="minorHAnsi" w:hAnsiTheme="minorHAnsi" w:cstheme="minorHAnsi"/>
           <w:color w:val="000000" w:themeColor="text1"/>
+          <w:sz w:val="44"/>
         </w:rPr>
       </w:pPr>
       <w:r>
         <w:rPr>
           <w:rFonts w:asciiTheme="minorHAnsi" w:hAnsiTheme="minorHAnsi" w:cstheme="minorHAnsi"/>
           <w:color w:val="000000" w:themeColor="text1"/>
+          <w:sz w:val="44"/>
         </w:rPr>
         <w:lastRenderedPageBreak/>
-        <w:t>3</w:t>
+        <w:t>4</w:t>
       </w:r>
       <w:r>
         <w:rPr>
           <w:rFonts w:asciiTheme="minorHAnsi" w:hAnsiTheme="minorHAnsi" w:cstheme="minorHAnsi"/>
           <w:color w:val="000000" w:themeColor="text1"/>
+          <w:sz w:val="44"/>
         </w:rPr>
         <w:t>.</w:t>
       </w:r>
@@ -3300,282 +4078,59 @@
         <w:rPr>
           <w:rFonts w:asciiTheme="minorHAnsi" w:hAnsiTheme="minorHAnsi" w:cstheme="minorHAnsi"/>
           <w:color w:val="000000" w:themeColor="text1"/>
-        </w:rPr>
-        <w:t>2</w:t>
+          <w:sz w:val="44"/>
+        </w:rPr>
+        <w:t xml:space="preserve"> </w:t>
       </w:r>
       <w:r>
         <w:rPr>
           <w:rFonts w:asciiTheme="minorHAnsi" w:hAnsiTheme="minorHAnsi" w:cstheme="minorHAnsi"/>
           <w:color w:val="000000" w:themeColor="text1"/>
-        </w:rPr>
-        <w:t xml:space="preserve">. </w:t>
-      </w:r>
-      <w:r>
-        <w:rPr>
-          <w:rFonts w:asciiTheme="minorHAnsi" w:hAnsiTheme="minorHAnsi" w:cstheme="minorHAnsi"/>
-          <w:color w:val="000000" w:themeColor="text1"/>
-        </w:rPr>
-        <w:t>nutritioapp</w:t>
-      </w:r>
-    </w:p>
-    <w:p>
-      <w:pPr>
-        <w:rPr>
-          <w:rFonts w:cstheme="minorHAnsi"/>
-          <w:sz w:val="22"/>
-          <w:lang w:val="es-ES"/>
-        </w:rPr>
-      </w:pPr>
-    </w:p>
-    <w:p>
-      <w:pPr>
-        <w:jc w:val="both"/>
-        <w:rPr>
-          <w:sz w:val="22"/>
-        </w:rPr>
-      </w:pPr>
-      <w:r>
+          <w:sz w:val="44"/>
+        </w:rPr>
+        <w:t>Tecnología Empleada</w:t>
+      </w:r>
+      <w:bookmarkStart w:id="8" w:name="_GoBack"/>
+      <w:bookmarkEnd w:id="8"/>
+    </w:p>
+    <w:p>
+      <w:pPr>
+        <w:jc w:val="both"/>
+        <w:rPr>
+          <w:sz w:val="22"/>
+        </w:rPr>
+      </w:pPr>
+    </w:p>
+    <w:p>
+      <w:pPr>
+        <w:rPr>
+          <w:sz w:val="22"/>
+        </w:rPr>
+      </w:pPr>
+      <w:r>
+        <w:rPr>
+          <w:sz w:val="22"/>
+        </w:rPr>
         <w:tab/>
-      </w:r>
-    </w:p>
-    <w:p>
-      <w:pPr>
-        <w:rPr>
-          <w:rFonts w:ascii="Calibri" w:hAnsi="Calibri"/>
-          <w:sz w:val="22"/>
-          <w:szCs w:val="22"/>
-        </w:rPr>
-      </w:pPr>
-      <w:r>
-        <w:rPr>
-          <w:sz w:val="22"/>
-        </w:rPr>
-        <w:tab/>
-      </w:r>
-      <w:r>
-        <w:rPr>
-          <w:rFonts w:ascii="Calibri" w:hAnsi="Calibri"/>
-          <w:sz w:val="22"/>
-          <w:szCs w:val="22"/>
-        </w:rPr>
-        <w:t xml:space="preserve">La aplicación web de </w:t>
-      </w:r>
-      <w:r>
-        <w:rPr>
-          <w:rFonts w:ascii="Calibri" w:hAnsi="Calibri"/>
-          <w:sz w:val="22"/>
-          <w:szCs w:val="22"/>
-        </w:rPr>
-        <w:t>nutritioapp</w:t>
-      </w:r>
-      <w:r>
-        <w:rPr>
-          <w:rStyle w:val="Refdenotaalpie"/>
-          <w:rFonts w:ascii="Calibri" w:hAnsi="Calibri"/>
-          <w:sz w:val="22"/>
-          <w:szCs w:val="22"/>
-        </w:rPr>
-        <w:footnoteReference w:id="2"/>
-      </w:r>
-      <w:r>
-        <w:rPr>
-          <w:rFonts w:ascii="Calibri" w:hAnsi="Calibri"/>
-          <w:sz w:val="22"/>
-          <w:szCs w:val="22"/>
-        </w:rPr>
-        <w:t xml:space="preserve"> </w:t>
-      </w:r>
-      <w:r>
-        <w:rPr>
-          <w:rFonts w:ascii="Calibri" w:hAnsi="Calibri"/>
-          <w:sz w:val="22"/>
-          <w:szCs w:val="22"/>
-        </w:rPr>
-        <w:t xml:space="preserve"> tiene un chat en directo</w:t>
-      </w:r>
-    </w:p>
-    <w:p>
-      <w:pPr>
-        <w:rPr>
-          <w:rFonts w:ascii="Calibri" w:hAnsi="Calibri"/>
-          <w:sz w:val="22"/>
-          <w:szCs w:val="22"/>
-        </w:rPr>
-      </w:pPr>
-      <w:r>
-        <w:rPr>
-          <w:rFonts w:ascii="Calibri" w:hAnsi="Calibri"/>
-          <w:sz w:val="22"/>
-          <w:szCs w:val="22"/>
-        </w:rPr>
-        <w:t>Tiene cuestionario de consumo de alimentos</w:t>
-      </w:r>
-    </w:p>
-    <w:p>
-      <w:pPr>
-        <w:rPr>
-          <w:rFonts w:ascii="Calibri" w:hAnsi="Calibri"/>
-          <w:b/>
-          <w:sz w:val="22"/>
-          <w:szCs w:val="22"/>
-        </w:rPr>
-      </w:pPr>
-      <w:r>
-        <w:rPr>
-          <w:rFonts w:ascii="Calibri" w:hAnsi="Calibri"/>
-          <w:sz w:val="22"/>
-          <w:szCs w:val="22"/>
-        </w:rPr>
-        <w:t xml:space="preserve">Permite realizar un seguimiento de </w:t>
-      </w:r>
-      <w:bookmarkStart w:id="5" w:name="_GoBack"/>
-      <w:bookmarkEnd w:id="5"/>
-      <w:r>
-        <w:rPr>
-          <w:rFonts w:ascii="Calibri" w:hAnsi="Calibri"/>
-          <w:sz w:val="22"/>
-          <w:szCs w:val="22"/>
-        </w:rPr>
-        <w:t>medidas,</w:t>
-      </w:r>
-      <w:r>
-        <w:rPr>
-          <w:rFonts w:ascii="Calibri" w:hAnsi="Calibri"/>
-          <w:sz w:val="22"/>
-          <w:szCs w:val="22"/>
-        </w:rPr>
-        <w:t xml:space="preserve"> pero </w:t>
-      </w:r>
-      <w:r>
-        <w:rPr>
-          <w:rFonts w:ascii="Calibri" w:hAnsi="Calibri"/>
-          <w:b/>
-          <w:sz w:val="22"/>
-          <w:szCs w:val="22"/>
-        </w:rPr>
-        <w:t>no muestran métricas, ni este ni el anterior</w:t>
-      </w:r>
-    </w:p>
-    <w:p>
-      <w:pPr>
-        <w:rPr>
-          <w:rFonts w:ascii="Calibri" w:hAnsi="Calibri"/>
-          <w:sz w:val="22"/>
-          <w:szCs w:val="22"/>
-        </w:rPr>
-      </w:pPr>
-      <w:r>
-        <w:rPr>
-          <w:rFonts w:ascii="Calibri" w:hAnsi="Calibri"/>
-          <w:sz w:val="22"/>
-          <w:szCs w:val="22"/>
-        </w:rPr>
-        <w:t>Permite añadir alimentos</w:t>
-      </w:r>
-    </w:p>
-    <w:p>
-      <w:pPr>
-        <w:rPr>
-          <w:rFonts w:ascii="Calibri" w:hAnsi="Calibri"/>
-          <w:sz w:val="22"/>
-          <w:szCs w:val="22"/>
-        </w:rPr>
-      </w:pPr>
-      <w:r>
-        <w:rPr>
-          <w:rFonts w:ascii="Calibri" w:hAnsi="Calibri"/>
-          <w:sz w:val="22"/>
-          <w:szCs w:val="22"/>
-        </w:rPr>
-        <w:t>Permite añadir recetas</w:t>
-      </w:r>
-    </w:p>
-    <w:p>
-      <w:pPr>
-        <w:rPr>
-          <w:rFonts w:ascii="Calibri" w:hAnsi="Calibri"/>
-          <w:sz w:val="22"/>
-          <w:szCs w:val="22"/>
-        </w:rPr>
-      </w:pPr>
-      <w:r>
-        <w:rPr>
-          <w:rFonts w:ascii="Calibri" w:hAnsi="Calibri"/>
-          <w:sz w:val="22"/>
-          <w:szCs w:val="22"/>
-        </w:rPr>
-        <w:t>Permite mensajería instantánea</w:t>
-      </w:r>
-    </w:p>
-    <w:p>
-      <w:pPr>
-        <w:rPr>
-          <w:rFonts w:ascii="Calibri" w:hAnsi="Calibri"/>
-          <w:sz w:val="22"/>
-          <w:szCs w:val="22"/>
-        </w:rPr>
-      </w:pPr>
-      <w:r>
-        <w:rPr>
-          <w:rFonts w:ascii="Calibri" w:hAnsi="Calibri"/>
-          <w:sz w:val="22"/>
-          <w:szCs w:val="22"/>
-        </w:rPr>
-        <w:t>Permite establecer un plan de comidas objetivo/</w:t>
-      </w:r>
-      <w:r>
-        <w:rPr>
-          <w:rFonts w:ascii="Calibri" w:hAnsi="Calibri"/>
-          <w:sz w:val="22"/>
-          <w:szCs w:val="22"/>
-        </w:rPr>
-        <w:t>calorías</w:t>
-      </w:r>
-    </w:p>
-    <w:p>
-      <w:pPr>
-        <w:rPr>
-          <w:rFonts w:ascii="Calibri" w:hAnsi="Calibri"/>
-          <w:sz w:val="22"/>
-          <w:szCs w:val="22"/>
-        </w:rPr>
-      </w:pPr>
-    </w:p>
-    <w:p>
-      <w:pPr>
-        <w:rPr>
-          <w:rFonts w:ascii="Calibri" w:hAnsi="Calibri"/>
-          <w:sz w:val="22"/>
-          <w:szCs w:val="22"/>
-        </w:rPr>
-      </w:pPr>
-      <w:r>
-        <w:rPr>
-          <w:rFonts w:ascii="Calibri" w:hAnsi="Calibri"/>
-          <w:sz w:val="22"/>
-          <w:szCs w:val="22"/>
-        </w:rPr>
-        <w:t>El precio es de 44€ al mes con máximo de 25 pacientes</w:t>
-      </w:r>
-    </w:p>
-    <w:p>
-      <w:pPr>
-        <w:rPr>
-          <w:sz w:val="22"/>
-        </w:rPr>
-      </w:pPr>
-      <w:r>
-        <w:rPr>
-          <w:rFonts w:ascii="Calibri" w:hAnsi="Calibri"/>
-          <w:sz w:val="22"/>
-          <w:szCs w:val="22"/>
-        </w:rPr>
-        <w:t>74€ al mes con máximo de 75 pacientes el cual es el máximo y no indica precio para más pacientes, lo incluye en su plan de clínica del cual no ofrecen información de precios.</w:t>
-      </w:r>
+        <w:t xml:space="preserve">Actualmente existen </w:t>
+      </w:r>
+      <w:r>
+        <w:rPr>
+          <w:sz w:val="22"/>
+        </w:rPr>
+        <w:br w:type="page"/>
+      </w:r>
+    </w:p>
+    <w:p>
+      <w:pPr>
+        <w:rPr>
+          <w:sz w:val="22"/>
+        </w:rPr>
+      </w:pPr>
     </w:p>
     <w:sectPr>
-      <w:footerReference w:type="even" r:id="rId13"/>
-      <w:footerReference w:type="default" r:id="rId14"/>
+      <w:footerReference w:type="even" r:id="rId14"/>
+      <w:footerReference w:type="default" r:id="rId15"/>
       <w:pgSz w:w="11900" w:h="16840"/>
       <w:pgMar w:top="1417" w:right="1701" w:bottom="1417" w:left="1701" w:header="708" w:footer="708" w:gutter="0"/>
       <w:cols w:space="708"/>
@@ -5255,7 +5810,7 @@
 </file>
 
 <file path=customXml/itemProps1.xml><?xml version="1.0" encoding="utf-8"?>
-<ds:datastoreItem xmlns:ds="http://schemas.openxmlformats.org/officeDocument/2006/customXml" ds:itemID="{A3926FEF-C90F-A74B-87F3-C0DC3072C5FD}">
+<ds:datastoreItem xmlns:ds="http://schemas.openxmlformats.org/officeDocument/2006/customXml" ds:itemID="{9CB0AD07-C787-C944-AE5A-0A2788CCEDE9}">
   <ds:schemaRefs>
     <ds:schemaRef ds:uri="http://schemas.openxmlformats.org/officeDocument/2006/bibliography"/>
   </ds:schemaRefs>

</xml_diff>

<commit_message>
Evaluaciones preparadas hasta la 14
</commit_message>
<xml_diff>
--- a/Memoria/Memoria.docx
+++ b/Memoria/Memoria.docx
@@ -4237,8 +4237,6 @@
         </w:rPr>
         <w:t>en el desarrollo de la aplicación</w:t>
       </w:r>
-      <w:bookmarkStart w:id="8" w:name="_GoBack"/>
-      <w:bookmarkEnd w:id="8"/>
       <w:r>
         <w:rPr>
           <w:sz w:val="22"/>
@@ -4553,7 +4551,42 @@
           <w:sz w:val="22"/>
           <w:szCs w:val="22"/>
         </w:rPr>
-        <w:t>Angular, como parte del front-end, será ejecutada en la parte del cliente el cual estará consumiendo</w:t>
+        <w:t>Se ha utilizado A</w:t>
+      </w:r>
+      <w:r>
+        <w:rPr>
+          <w:sz w:val="22"/>
+          <w:szCs w:val="22"/>
+        </w:rPr>
+        <w:t xml:space="preserve">ngular, como parte del front-end, </w:t>
+      </w:r>
+      <w:r>
+        <w:rPr>
+          <w:sz w:val="22"/>
+          <w:szCs w:val="22"/>
+        </w:rPr>
+        <w:t xml:space="preserve">y por ello, su ejecución se llevará a cabo </w:t>
+      </w:r>
+      <w:r>
+        <w:rPr>
+          <w:sz w:val="22"/>
+          <w:szCs w:val="22"/>
+        </w:rPr>
+        <w:t>en la parte del cliente</w:t>
+      </w:r>
+      <w:r>
+        <w:rPr>
+          <w:sz w:val="22"/>
+          <w:szCs w:val="22"/>
+        </w:rPr>
+        <w:t>,</w:t>
+      </w:r>
+      <w:r>
+        <w:rPr>
+          <w:sz w:val="22"/>
+          <w:szCs w:val="22"/>
+        </w:rPr>
+        <w:t xml:space="preserve"> el cual estará consumiendo</w:t>
       </w:r>
       <w:r>
         <w:rPr>
@@ -4864,9 +4897,51 @@
         <w:rPr>
           <w:rFonts w:asciiTheme="minorHAnsi" w:hAnsiTheme="minorHAnsi"/>
           <w:color w:val="000000" w:themeColor="text1"/>
-        </w:rPr>
-      </w:pPr>
-    </w:p>
+          <w:sz w:val="22"/>
+        </w:rPr>
+      </w:pPr>
+      <w:r>
+        <w:rPr>
+          <w:rFonts w:asciiTheme="minorHAnsi" w:hAnsiTheme="minorHAnsi"/>
+          <w:color w:val="000000" w:themeColor="text1"/>
+          <w:sz w:val="22"/>
+        </w:rPr>
+        <w:t xml:space="preserve">En </w:t>
+      </w:r>
+      <w:r>
+        <w:rPr>
+          <w:rFonts w:asciiTheme="minorHAnsi" w:hAnsiTheme="minorHAnsi"/>
+          <w:color w:val="000000" w:themeColor="text1"/>
+          <w:sz w:val="22"/>
+        </w:rPr>
+        <w:t>A</w:t>
+      </w:r>
+      <w:r>
+        <w:rPr>
+          <w:rFonts w:asciiTheme="minorHAnsi" w:hAnsiTheme="minorHAnsi"/>
+          <w:color w:val="000000" w:themeColor="text1"/>
+          <w:sz w:val="22"/>
+        </w:rPr>
+        <w:t>ngular, existen también los componentes denominados “servicios” que son los encargados de comunicarse con los demás componentes y librerías</w:t>
+      </w:r>
+      <w:r>
+        <w:rPr>
+          <w:rFonts w:asciiTheme="minorHAnsi" w:hAnsiTheme="minorHAnsi"/>
+          <w:color w:val="000000" w:themeColor="text1"/>
+          <w:sz w:val="22"/>
+        </w:rPr>
+        <w:t xml:space="preserve"> y proporcionar intercambios de datos</w:t>
+      </w:r>
+      <w:r>
+        <w:rPr>
+          <w:rFonts w:asciiTheme="minorHAnsi" w:hAnsiTheme="minorHAnsi"/>
+          <w:color w:val="000000" w:themeColor="text1"/>
+          <w:sz w:val="22"/>
+        </w:rPr>
+        <w:t>.</w:t>
+      </w:r>
+    </w:p>
+    <w:p/>
     <w:p>
       <w:pPr>
         <w:rPr>
@@ -4883,7 +4958,19 @@
         <w:rPr>
           <w:sz w:val="22"/>
         </w:rPr>
-        <w:t>Angular utilizada para desarrollar nuestra aplicación ha sido la</w:t>
+        <w:t xml:space="preserve">Angular utilizada para desarrollar </w:t>
+      </w:r>
+      <w:r>
+        <w:rPr>
+          <w:sz w:val="22"/>
+        </w:rPr>
+        <w:t>la</w:t>
+      </w:r>
+      <w:r>
+        <w:rPr>
+          <w:sz w:val="22"/>
+        </w:rPr>
+        <w:t xml:space="preserve"> aplicación ha sido la</w:t>
       </w:r>
       <w:r>
         <w:rPr>
@@ -4902,24 +4989,283 @@
     <w:p/>
     <w:p/>
     <w:p/>
-    <w:p/>
-    <w:p/>
     <w:p>
       <w:pPr>
         <w:pStyle w:val="Ttulo3"/>
+        <w:rPr>
+          <w:rFonts w:asciiTheme="minorHAnsi" w:hAnsiTheme="minorHAnsi"/>
+          <w:color w:val="000000" w:themeColor="text1"/>
+        </w:rPr>
+      </w:pPr>
+      <w:r>
         <w:rPr>
           <w:rFonts w:ascii="Calibri" w:hAnsi="Calibri"/>
           <w:color w:val="000000" w:themeColor="text1"/>
         </w:rPr>
-      </w:pPr>
-    </w:p>
-    <w:p>
-      <w:pPr>
-        <w:pStyle w:val="Ttulo3"/>
+        <w:lastRenderedPageBreak/>
+        <w:t>4.1.</w:t>
+      </w:r>
+      <w:r>
+        <w:rPr>
+          <w:rFonts w:ascii="Calibri" w:hAnsi="Calibri"/>
+          <w:color w:val="000000" w:themeColor="text1"/>
+        </w:rPr>
+        <w:t>2</w:t>
+      </w:r>
+      <w:r>
+        <w:rPr>
+          <w:rFonts w:ascii="Calibri" w:hAnsi="Calibri"/>
+          <w:color w:val="000000" w:themeColor="text1"/>
+        </w:rPr>
+        <w:t>.</w:t>
+      </w:r>
+      <w:r>
+        <w:rPr>
+          <w:color w:val="000000" w:themeColor="text1"/>
+        </w:rPr>
+        <w:t xml:space="preserve"> </w:t>
+      </w:r>
+      <w:r>
         <w:rPr>
           <w:rFonts w:asciiTheme="minorHAnsi" w:hAnsiTheme="minorHAnsi"/>
           <w:color w:val="000000" w:themeColor="text1"/>
         </w:rPr>
+        <w:t>Typescript</w:t>
+      </w:r>
+    </w:p>
+    <w:p/>
+    <w:p>
+      <w:pPr>
+        <w:jc w:val="both"/>
+        <w:rPr>
+          <w:sz w:val="22"/>
+        </w:rPr>
+      </w:pPr>
+      <w:r>
+        <w:tab/>
+      </w:r>
+      <w:r>
+        <w:rPr>
+          <w:sz w:val="22"/>
+        </w:rPr>
+        <w:t>Es un lenguaje de programación de código abierto, desarrollado y mantenido por Microsoft</w:t>
+      </w:r>
+      <w:r>
+        <w:rPr>
+          <w:rStyle w:val="Refdenotaalpie"/>
+          <w:sz w:val="22"/>
+        </w:rPr>
+        <w:footnoteReference w:id="6"/>
+      </w:r>
+      <w:r>
+        <w:rPr>
+          <w:sz w:val="22"/>
+        </w:rPr>
+        <w:t xml:space="preserve">, el cual se puede considerar como un lenguaje de programación </w:t>
+      </w:r>
+      <w:r>
+        <w:rPr>
+          <w:sz w:val="22"/>
+        </w:rPr>
+        <w:t>construido sobre</w:t>
+      </w:r>
+      <w:r>
+        <w:rPr>
+          <w:sz w:val="22"/>
+        </w:rPr>
+        <w:t xml:space="preserve"> </w:t>
+      </w:r>
+      <w:r>
+        <w:rPr>
+          <w:sz w:val="22"/>
+        </w:rPr>
+        <w:t xml:space="preserve">JavaScript al que se le añaden funcionalidades como </w:t>
+      </w:r>
+      <w:r>
+        <w:rPr>
+          <w:sz w:val="22"/>
+        </w:rPr>
+        <w:t>la programación</w:t>
+      </w:r>
+      <w:r>
+        <w:rPr>
+          <w:sz w:val="22"/>
+        </w:rPr>
+        <w:t xml:space="preserve"> orienta</w:t>
+      </w:r>
+      <w:r>
+        <w:rPr>
+          <w:sz w:val="22"/>
+        </w:rPr>
+        <w:t>da</w:t>
+      </w:r>
+      <w:r>
+        <w:rPr>
+          <w:sz w:val="22"/>
+        </w:rPr>
+        <w:t xml:space="preserve"> a objetos</w:t>
+      </w:r>
+      <w:r>
+        <w:rPr>
+          <w:sz w:val="22"/>
+        </w:rPr>
+        <w:t xml:space="preserve"> y</w:t>
+      </w:r>
+      <w:r>
+        <w:rPr>
+          <w:sz w:val="22"/>
+        </w:rPr>
+        <w:t xml:space="preserve"> tipado estático del lenguaje.</w:t>
+      </w:r>
+    </w:p>
+    <w:p>
+      <w:pPr>
+        <w:jc w:val="both"/>
+        <w:rPr>
+          <w:sz w:val="22"/>
+        </w:rPr>
+      </w:pPr>
+      <w:r>
+        <w:rPr>
+          <w:sz w:val="22"/>
+        </w:rPr>
+        <w:t>Typescript y JavaScript, son completamente compatibles debido a que todos los archivos con extensión Typescript (.ts) se compilan y se convierten en archivos de JavaScript (.js)</w:t>
+      </w:r>
+      <w:r>
+        <w:rPr>
+          <w:sz w:val="22"/>
+        </w:rPr>
+        <w:t>.</w:t>
+      </w:r>
+    </w:p>
+    <w:p>
+      <w:pPr>
+        <w:jc w:val="both"/>
+        <w:rPr>
+          <w:sz w:val="22"/>
+        </w:rPr>
+      </w:pPr>
+      <w:r>
+        <w:rPr>
+          <w:sz w:val="22"/>
+        </w:rPr>
+        <w:t>Por todo esto, nos encontramos con un lenguaje de programación, que aprovecha todas las ventajas y librerías de JavaScript, y funcionalidades de un lenguaje de programación sólido y estructurado, que nos permite detectar errores en tiempo de compilación.</w:t>
+      </w:r>
+    </w:p>
+    <w:p>
+      <w:pPr>
+        <w:jc w:val="both"/>
+        <w:rPr>
+          <w:sz w:val="22"/>
+        </w:rPr>
+      </w:pPr>
+    </w:p>
+    <w:p>
+      <w:pPr>
+        <w:jc w:val="both"/>
+        <w:rPr>
+          <w:sz w:val="22"/>
+        </w:rPr>
+      </w:pPr>
+      <w:r>
+        <w:rPr>
+          <w:sz w:val="22"/>
+        </w:rPr>
+        <w:t>Se ha utilizado el lenguaje Typescript a lo largo de todo el desarrollo front-end en el framework de Angular para realizar transformaciones sobre el modelo de datos</w:t>
+      </w:r>
+      <w:r>
+        <w:rPr>
+          <w:sz w:val="22"/>
+        </w:rPr>
+        <w:t>.</w:t>
+      </w:r>
+    </w:p>
+    <w:p>
+      <w:pPr>
+        <w:jc w:val="both"/>
+      </w:pPr>
+      <w:r>
+        <w:tab/>
+      </w:r>
+    </w:p>
+    <w:p>
+      <w:pPr>
+        <w:rPr>
+          <w:sz w:val="22"/>
+        </w:rPr>
+      </w:pPr>
+      <w:r>
+        <w:rPr>
+          <w:sz w:val="22"/>
+        </w:rPr>
+        <w:t xml:space="preserve">La versión de </w:t>
+      </w:r>
+      <w:r>
+        <w:rPr>
+          <w:sz w:val="22"/>
+        </w:rPr>
+        <w:t>T</w:t>
+      </w:r>
+      <w:r>
+        <w:rPr>
+          <w:sz w:val="22"/>
+        </w:rPr>
+        <w:t>ypescript</w:t>
+      </w:r>
+      <w:r>
+        <w:rPr>
+          <w:sz w:val="22"/>
+        </w:rPr>
+        <w:t xml:space="preserve"> utilizada para desarrollar </w:t>
+      </w:r>
+      <w:r>
+        <w:rPr>
+          <w:sz w:val="22"/>
+        </w:rPr>
+        <w:t>la</w:t>
+      </w:r>
+      <w:r>
+        <w:rPr>
+          <w:sz w:val="22"/>
+        </w:rPr>
+        <w:t xml:space="preserve"> aplicación ha sido la</w:t>
+      </w:r>
+      <w:r>
+        <w:rPr>
+          <w:sz w:val="22"/>
+        </w:rPr>
+        <w:t xml:space="preserve"> versión</w:t>
+      </w:r>
+      <w:r>
+        <w:rPr>
+          <w:sz w:val="22"/>
+        </w:rPr>
+        <w:t xml:space="preserve"> </w:t>
+      </w:r>
+      <w:r>
+        <w:rPr>
+          <w:sz w:val="22"/>
+        </w:rPr>
+        <w:t>3.2.4</w:t>
+      </w:r>
+    </w:p>
+    <w:p>
+      <w:pPr>
+        <w:jc w:val="both"/>
+      </w:pPr>
+    </w:p>
+    <w:p>
+      <w:pPr>
+        <w:jc w:val="both"/>
+      </w:pPr>
+    </w:p>
+    <w:p>
+      <w:pPr>
+        <w:pStyle w:val="Ttulo3"/>
+        <w:rPr>
+          <w:color w:val="000000" w:themeColor="text1"/>
+          <w:lang w:val="es-ES"/>
+        </w:rPr>
       </w:pPr>
       <w:r>
         <w:rPr>
@@ -4933,7 +5279,7 @@
           <w:rFonts w:ascii="Calibri" w:hAnsi="Calibri"/>
           <w:color w:val="000000" w:themeColor="text1"/>
         </w:rPr>
-        <w:t>2</w:t>
+        <w:t>3</w:t>
       </w:r>
       <w:r>
         <w:rPr>
@@ -4952,8 +5298,9 @@
         <w:rPr>
           <w:rFonts w:asciiTheme="minorHAnsi" w:hAnsiTheme="minorHAnsi"/>
           <w:color w:val="000000" w:themeColor="text1"/>
-        </w:rPr>
-        <w:t>Typescript</w:t>
+          <w:lang w:val="es-ES"/>
+        </w:rPr>
+        <w:t>Bootstrap</w:t>
       </w:r>
     </w:p>
     <w:p/>
@@ -4971,30 +5318,253 @@
         <w:rPr>
           <w:sz w:val="22"/>
         </w:rPr>
-        <w:t>Es un lenguaje de programación de código abierto, desarrollado y mantenido por Microsoft</w:t>
+        <w:t>Se trata de un framework</w:t>
+      </w:r>
+      <w:r>
+        <w:rPr>
+          <w:sz w:val="22"/>
+        </w:rPr>
+        <w:t xml:space="preserve"> CSS</w:t>
+      </w:r>
+      <w:r>
+        <w:rPr>
+          <w:sz w:val="22"/>
+        </w:rPr>
+        <w:t xml:space="preserve"> desarrollado inicialmente por el equipo de Twitter</w:t>
       </w:r>
       <w:r>
         <w:rPr>
           <w:rStyle w:val="Refdenotaalpie"/>
-          <w:sz w:val="22"/>
-        </w:rPr>
-        <w:footnoteReference w:id="6"/>
-      </w:r>
-      <w:r>
-        <w:rPr>
-          <w:sz w:val="22"/>
-        </w:rPr>
-        <w:t xml:space="preserve">, el cual se puede considerar como un lenguaje de programación </w:t>
-      </w:r>
-      <w:r>
-        <w:rPr>
-          <w:sz w:val="22"/>
-        </w:rPr>
-        <w:t>construido sobre</w:t>
-      </w:r>
-      <w:r>
-        <w:rPr>
-          <w:sz w:val="22"/>
+        </w:rPr>
+        <w:footnoteReference w:id="7"/>
+      </w:r>
+      <w:r>
+        <w:rPr>
+          <w:sz w:val="22"/>
+        </w:rPr>
+        <w:t xml:space="preserve"> cuyo principal objetivo es el de facilitar el desarrollo de una página web, a través de las hojas de estilo CSS.</w:t>
+      </w:r>
+    </w:p>
+    <w:p>
+      <w:pPr>
+        <w:jc w:val="both"/>
+        <w:rPr>
+          <w:sz w:val="22"/>
+          <w:lang w:val="es-ES"/>
+        </w:rPr>
+      </w:pPr>
+      <w:r>
+        <w:rPr>
+          <w:sz w:val="22"/>
+          <w:lang w:val="es-ES"/>
+        </w:rPr>
+        <w:t>Bootstrap</w:t>
+      </w:r>
+      <w:r>
+        <w:rPr>
+          <w:sz w:val="22"/>
+          <w:lang w:val="es-ES"/>
+        </w:rPr>
+        <w:t xml:space="preserve"> nos proporciona l</w:t>
+      </w:r>
+      <w:r>
+        <w:rPr>
+          <w:sz w:val="22"/>
+          <w:lang w:val="es-ES"/>
+        </w:rPr>
+        <w:t xml:space="preserve">os componentes </w:t>
+      </w:r>
+      <w:r>
+        <w:rPr>
+          <w:sz w:val="22"/>
+          <w:lang w:val="es-ES"/>
+        </w:rPr>
+        <w:t>necesari</w:t>
+      </w:r>
+      <w:r>
+        <w:rPr>
+          <w:sz w:val="22"/>
+          <w:lang w:val="es-ES"/>
+        </w:rPr>
+        <w:t>o</w:t>
+      </w:r>
+      <w:r>
+        <w:rPr>
+          <w:sz w:val="22"/>
+          <w:lang w:val="es-ES"/>
+        </w:rPr>
+        <w:t>s para realizar la vista de una aplicación web de manera adaptativa. Esto quiere decir, que el desarrollador, se despreocupa en parte de conocer las características del navegador web del cliente, y utilizando las herramientas de Bootstrap, se asegura que tendrá un diseño similar independientemente de</w:t>
+      </w:r>
+      <w:r>
+        <w:rPr>
+          <w:sz w:val="22"/>
+          <w:lang w:val="es-ES"/>
+        </w:rPr>
+        <w:t xml:space="preserve">l navegador web que </w:t>
+      </w:r>
+      <w:r>
+        <w:rPr>
+          <w:sz w:val="22"/>
+          <w:lang w:val="es-ES"/>
+        </w:rPr>
+        <w:t>se utilice</w:t>
+      </w:r>
+      <w:r>
+        <w:rPr>
+          <w:sz w:val="22"/>
+          <w:lang w:val="es-ES"/>
+        </w:rPr>
+        <w:t>.</w:t>
+      </w:r>
+    </w:p>
+    <w:p>
+      <w:pPr>
+        <w:jc w:val="both"/>
+        <w:rPr>
+          <w:sz w:val="22"/>
+          <w:lang w:val="es-ES"/>
+        </w:rPr>
+      </w:pPr>
+      <w:r>
+        <w:rPr>
+          <w:sz w:val="22"/>
+          <w:lang w:val="es-ES"/>
+        </w:rPr>
+        <w:t xml:space="preserve">La filosofía de </w:t>
+      </w:r>
+      <w:r>
+        <w:rPr>
+          <w:sz w:val="22"/>
+          <w:lang w:val="es-ES"/>
+        </w:rPr>
+        <w:t>Bootstrap</w:t>
+      </w:r>
+      <w:r>
+        <w:rPr>
+          <w:sz w:val="22"/>
+          <w:lang w:val="es-ES"/>
+        </w:rPr>
+        <w:t xml:space="preserve"> se basa en un diseño de filas con doce columnas cada fila. </w:t>
+      </w:r>
+      <w:r>
+        <w:rPr>
+          <w:sz w:val="22"/>
+          <w:lang w:val="es-ES"/>
+        </w:rPr>
+        <w:t>Podremos</w:t>
+      </w:r>
+      <w:r>
+        <w:rPr>
+          <w:sz w:val="22"/>
+          <w:lang w:val="es-ES"/>
+        </w:rPr>
+        <w:t xml:space="preserve"> indicar a cada componente</w:t>
+      </w:r>
+      <w:r>
+        <w:rPr>
+          <w:sz w:val="22"/>
+          <w:lang w:val="es-ES"/>
+        </w:rPr>
+        <w:t xml:space="preserve"> como</w:t>
+      </w:r>
+      <w:r>
+        <w:rPr>
+          <w:sz w:val="22"/>
+          <w:lang w:val="es-ES"/>
+        </w:rPr>
+        <w:t xml:space="preserve"> mediante </w:t>
+      </w:r>
+      <w:r>
+        <w:rPr>
+          <w:sz w:val="22"/>
+          <w:lang w:val="es-ES"/>
+        </w:rPr>
+        <w:t>sus atributos</w:t>
+      </w:r>
+      <w:r>
+        <w:rPr>
+          <w:sz w:val="22"/>
+          <w:lang w:val="es-ES"/>
+        </w:rPr>
+        <w:t>, cuantas columnas va a ocupar</w:t>
+      </w:r>
+      <w:r>
+        <w:rPr>
+          <w:sz w:val="22"/>
+          <w:lang w:val="es-ES"/>
+        </w:rPr>
+        <w:t xml:space="preserve"> y </w:t>
+      </w:r>
+      <w:r>
+        <w:rPr>
+          <w:sz w:val="22"/>
+          <w:lang w:val="es-ES"/>
+        </w:rPr>
+        <w:t>Bootstrap</w:t>
+      </w:r>
+      <w:r>
+        <w:rPr>
+          <w:sz w:val="22"/>
+          <w:lang w:val="es-ES"/>
+        </w:rPr>
+        <w:t xml:space="preserve"> se encargará de que el componente ocupe el lugar deseado</w:t>
+      </w:r>
+      <w:r>
+        <w:rPr>
+          <w:sz w:val="22"/>
+          <w:lang w:val="es-ES"/>
+        </w:rPr>
+        <w:t>.</w:t>
+      </w:r>
+    </w:p>
+    <w:p>
+      <w:pPr>
+        <w:rPr>
+          <w:rFonts w:ascii="Times New Roman" w:eastAsia="Times New Roman" w:hAnsi="Times New Roman" w:cs="Times New Roman"/>
+          <w:lang w:val="es-ES" w:eastAsia="es-ES_tradnl"/>
+        </w:rPr>
+      </w:pPr>
+      <w:r>
+        <w:rPr>
+          <w:sz w:val="22"/>
+          <w:lang w:val="es-ES"/>
+        </w:rPr>
+        <w:t>Este framework, nos proporciona multitud de estilos y efectos para muchos de los componentes de HTML, y las propiedades de todos ellos, son fácilmente modificables para adaptarlos a nuestro diseño.</w:t>
+      </w:r>
+      <w:bookmarkStart w:id="8" w:name="_GoBack"/>
+      <w:bookmarkEnd w:id="8"/>
+    </w:p>
+    <w:p>
+      <w:pPr>
+        <w:jc w:val="both"/>
+        <w:rPr>
+          <w:sz w:val="22"/>
+        </w:rPr>
+      </w:pPr>
+    </w:p>
+    <w:p>
+      <w:pPr>
+        <w:rPr>
+          <w:sz w:val="22"/>
+        </w:rPr>
+      </w:pPr>
+      <w:r>
+        <w:rPr>
+          <w:sz w:val="22"/>
+        </w:rPr>
+        <w:t xml:space="preserve">La versión de </w:t>
+      </w:r>
+      <w:r>
+        <w:rPr>
+          <w:sz w:val="22"/>
+          <w:lang w:val="es-ES"/>
+        </w:rPr>
+        <w:t>Bootstrap</w:t>
+      </w:r>
+      <w:r>
+        <w:rPr>
+          <w:sz w:val="22"/>
+          <w:lang w:val="es-ES"/>
         </w:rPr>
         <w:t xml:space="preserve"> </w:t>
       </w:r>
@@ -5002,122 +5572,13 @@
         <w:rPr>
           <w:sz w:val="22"/>
         </w:rPr>
-        <w:t xml:space="preserve">JavaScript al que se le añaden funcionalidades como </w:t>
-      </w:r>
-      <w:r>
-        <w:rPr>
-          <w:sz w:val="22"/>
-        </w:rPr>
-        <w:t>la programación</w:t>
-      </w:r>
-      <w:r>
-        <w:rPr>
-          <w:sz w:val="22"/>
-        </w:rPr>
-        <w:t xml:space="preserve"> orienta</w:t>
-      </w:r>
-      <w:r>
-        <w:rPr>
-          <w:sz w:val="22"/>
-        </w:rPr>
-        <w:t>da</w:t>
-      </w:r>
-      <w:r>
-        <w:rPr>
-          <w:sz w:val="22"/>
-        </w:rPr>
-        <w:t xml:space="preserve"> a objetos</w:t>
-      </w:r>
-      <w:r>
-        <w:rPr>
-          <w:sz w:val="22"/>
-        </w:rPr>
-        <w:t xml:space="preserve"> y</w:t>
-      </w:r>
-      <w:r>
-        <w:rPr>
-          <w:sz w:val="22"/>
-        </w:rPr>
-        <w:t xml:space="preserve"> tipado estático del lenguaje.</w:t>
-      </w:r>
-    </w:p>
-    <w:p>
-      <w:pPr>
-        <w:jc w:val="both"/>
-        <w:rPr>
-          <w:sz w:val="22"/>
-        </w:rPr>
-      </w:pPr>
-      <w:r>
-        <w:rPr>
-          <w:sz w:val="22"/>
-        </w:rPr>
-        <w:t>Typescript y JavaScript, son completamente compatibles debido a que todos los archivos con extensión Typescript (.ts) se compilan y se convierten en archivos de JavaScript (.js)</w:t>
-      </w:r>
-      <w:r>
-        <w:rPr>
-          <w:sz w:val="22"/>
-        </w:rPr>
-        <w:t>.</w:t>
-      </w:r>
-    </w:p>
-    <w:p>
-      <w:pPr>
-        <w:jc w:val="both"/>
-        <w:rPr>
-          <w:sz w:val="22"/>
-        </w:rPr>
-      </w:pPr>
-      <w:r>
-        <w:rPr>
-          <w:sz w:val="22"/>
-        </w:rPr>
-        <w:t>Por todo esto, nos encontramos con un lenguaje de programación, que aprovecha todas las ventajas y librerías de JavaScript, y funcionalidades de un lenguaje de programación sólido y estructurado, que nos permite detectar errores en tiempo de compilación.</w:t>
-      </w:r>
-    </w:p>
-    <w:p>
-      <w:pPr>
-        <w:jc w:val="both"/>
-      </w:pPr>
-      <w:r>
-        <w:tab/>
-      </w:r>
-    </w:p>
-    <w:p>
-      <w:pPr>
-        <w:rPr>
-          <w:sz w:val="22"/>
-        </w:rPr>
-      </w:pPr>
-      <w:r>
-        <w:rPr>
-          <w:sz w:val="22"/>
-        </w:rPr>
-        <w:t xml:space="preserve">La versión de </w:t>
-      </w:r>
-      <w:r>
-        <w:rPr>
-          <w:sz w:val="22"/>
-        </w:rPr>
-        <w:t>T</w:t>
-      </w:r>
-      <w:r>
-        <w:rPr>
-          <w:sz w:val="22"/>
-        </w:rPr>
-        <w:t>ypescript</w:t>
-      </w:r>
-      <w:r>
-        <w:rPr>
-          <w:sz w:val="22"/>
-        </w:rPr>
-        <w:t xml:space="preserve"> utilizada para desarrollar nuestra aplicación ha sido la</w:t>
-      </w:r>
-      <w:r>
-        <w:rPr>
-          <w:sz w:val="22"/>
-        </w:rPr>
-        <w:t xml:space="preserve"> versión</w:t>
+        <w:t xml:space="preserve">utilizada para </w:t>
+      </w:r>
+      <w:r>
+        <w:rPr>
+          <w:sz w:val="22"/>
+        </w:rPr>
+        <w:t>definir los estilos de las vistas de</w:t>
       </w:r>
       <w:r>
         <w:rPr>
@@ -5129,13 +5590,21 @@
         <w:rPr>
           <w:sz w:val="22"/>
         </w:rPr>
-        <w:t>3.2.4</w:t>
-      </w:r>
-    </w:p>
-    <w:p>
-      <w:pPr>
-        <w:jc w:val="both"/>
-      </w:pPr>
+        <w:t>la</w:t>
+      </w:r>
+      <w:r>
+        <w:rPr>
+          <w:sz w:val="22"/>
+        </w:rPr>
+        <w:t xml:space="preserve"> aplicación ha sido la versión </w:t>
+      </w:r>
+      <w:r>
+        <w:rPr>
+          <w:sz w:val="22"/>
+          <w:lang w:val="es-ES"/>
+        </w:rPr>
+        <w:t>4.3.1</w:t>
+      </w:r>
     </w:p>
     <w:p>
       <w:pPr>
@@ -5145,93 +5614,18 @@
     <w:p>
       <w:pPr>
         <w:pStyle w:val="Ttulo3"/>
-        <w:rPr>
-          <w:color w:val="000000" w:themeColor="text1"/>
-          <w:lang w:val="es-ES"/>
-        </w:rPr>
-      </w:pPr>
-      <w:r>
-        <w:rPr>
-          <w:rFonts w:ascii="Calibri" w:hAnsi="Calibri"/>
-          <w:color w:val="000000" w:themeColor="text1"/>
-        </w:rPr>
-        <w:t>4.1.</w:t>
-      </w:r>
-      <w:r>
-        <w:rPr>
-          <w:rFonts w:ascii="Calibri" w:hAnsi="Calibri"/>
-          <w:color w:val="000000" w:themeColor="text1"/>
-        </w:rPr>
-        <w:t>3</w:t>
-      </w:r>
-      <w:r>
-        <w:rPr>
-          <w:rFonts w:ascii="Calibri" w:hAnsi="Calibri"/>
-          <w:color w:val="000000" w:themeColor="text1"/>
-        </w:rPr>
-        <w:t>.</w:t>
-      </w:r>
-      <w:r>
-        <w:rPr>
-          <w:color w:val="000000" w:themeColor="text1"/>
-        </w:rPr>
-        <w:t xml:space="preserve"> </w:t>
-      </w:r>
-      <w:r>
+        <w:jc w:val="both"/>
         <w:rPr>
           <w:rFonts w:asciiTheme="minorHAnsi" w:hAnsiTheme="minorHAnsi"/>
           <w:color w:val="000000" w:themeColor="text1"/>
-          <w:lang w:val="es-ES"/>
-        </w:rPr>
-        <w:t>Bootstrap</w:t>
-      </w:r>
-    </w:p>
-    <w:p/>
-    <w:p>
-      <w:pPr>
-        <w:jc w:val="both"/>
-      </w:pPr>
-      <w:r>
-        <w:tab/>
-      </w:r>
-      <w:r>
-        <w:rPr>
-          <w:sz w:val="22"/>
-        </w:rPr>
-        <w:t>Se trata de un framework desarrollado inicialmente por el equipo de Twitter</w:t>
-      </w:r>
-      <w:r>
-        <w:rPr>
-          <w:rStyle w:val="Refdenotaalpie"/>
-        </w:rPr>
-        <w:footnoteReference w:id="7"/>
-      </w:r>
-      <w:r>
-        <w:rPr>
-          <w:sz w:val="22"/>
-        </w:rPr>
-        <w:t xml:space="preserve"> cuyo principal objetivo es el de facilitar el desarrollo de una página web, a través de las hojas de estilo CSS.</w:t>
-      </w:r>
-    </w:p>
-    <w:p>
-      <w:pPr>
-        <w:jc w:val="both"/>
-      </w:pPr>
-    </w:p>
-    <w:p>
-      <w:pPr>
-        <w:pStyle w:val="Ttulo3"/>
-        <w:jc w:val="both"/>
+        </w:rPr>
+      </w:pPr>
+      <w:r>
         <w:rPr>
           <w:rFonts w:asciiTheme="minorHAnsi" w:hAnsiTheme="minorHAnsi"/>
           <w:color w:val="000000" w:themeColor="text1"/>
         </w:rPr>
-      </w:pPr>
-      <w:r>
-        <w:rPr>
-          <w:rFonts w:asciiTheme="minorHAnsi" w:hAnsiTheme="minorHAnsi"/>
-          <w:color w:val="000000" w:themeColor="text1"/>
-        </w:rPr>
+        <w:lastRenderedPageBreak/>
         <w:tab/>
       </w:r>
     </w:p>
@@ -7354,7 +7748,7 @@
 </file>
 
 <file path=customXml/itemProps1.xml><?xml version="1.0" encoding="utf-8"?>
-<ds:datastoreItem xmlns:ds="http://schemas.openxmlformats.org/officeDocument/2006/customXml" ds:itemID="{43EFB83E-8718-854E-9674-1530FF3C686C}">
+<ds:datastoreItem xmlns:ds="http://schemas.openxmlformats.org/officeDocument/2006/customXml" ds:itemID="{57E3EB70-1A82-7D47-AE16-E7716A43609B}">
   <ds:schemaRefs>
     <ds:schemaRef ds:uri="http://schemas.openxmlformats.org/officeDocument/2006/bibliography"/>
   </ds:schemaRefs>

</xml_diff>